<commit_message>
In process of model 1
</commit_message>
<xml_diff>
--- a/Models_in_Neurobiology_I/case_study/Case_Study_Models_In_Neurobiology_Yves_Greatti.docx
+++ b/Models_in_Neurobiology_I/case_study/Case_Study_Models_In_Neurobiology_Yves_Greatti.docx
@@ -12,16 +12,38 @@
         <w:rPr>
           <w:rFonts w:ascii="Helvetica" w:hAnsi="Helvetica" w:cstheme="minorHAnsi"/>
         </w:rPr>
-        <w:t xml:space="preserve">Amyotrophic lateral sclerosis (ALS) cases are classified </w:t>
-      </w:r>
-      <w:proofErr w:type="gramStart"/>
-      <w:r>
-        <w:rPr>
-          <w:rFonts w:ascii="Helvetica" w:hAnsi="Helvetica" w:cstheme="minorHAnsi"/>
-        </w:rPr>
-        <w:t>as ”sporadic</w:t>
-      </w:r>
-      <w:proofErr w:type="gramEnd"/>
+        <w:t>Amyotrophic lateral sclerosis (ALS)</w:t>
+      </w:r>
+      <w:r>
+        <w:rPr>
+          <w:rFonts w:ascii="Helvetica" w:hAnsi="Helvetica" w:cstheme="minorHAnsi"/>
+        </w:rPr>
+        <w:t xml:space="preserve"> is motor neurodegenerative neuromuscular disease.</w:t>
+      </w:r>
+      <w:r>
+        <w:rPr>
+          <w:rFonts w:ascii="Helvetica" w:hAnsi="Helvetica" w:cstheme="minorHAnsi"/>
+        </w:rPr>
+        <w:t xml:space="preserve"> </w:t>
+      </w:r>
+      <w:r>
+        <w:rPr>
+          <w:rFonts w:ascii="Helvetica" w:hAnsi="Helvetica" w:cstheme="minorHAnsi"/>
+        </w:rPr>
+        <w:t xml:space="preserve">ALS </w:t>
+      </w:r>
+      <w:r>
+        <w:rPr>
+          <w:rFonts w:ascii="Helvetica" w:hAnsi="Helvetica" w:cstheme="minorHAnsi"/>
+        </w:rPr>
+        <w:t xml:space="preserve">cases are classified </w:t>
+      </w:r>
+      <w:r>
+        <w:rPr>
+          <w:rFonts w:ascii="Helvetica" w:hAnsi="Helvetica" w:cstheme="minorHAnsi"/>
+        </w:rPr>
+        <w:t>as” sporadic</w:t>
+      </w:r>
       <w:r>
         <w:rPr>
           <w:rFonts w:ascii="Helvetica" w:hAnsi="Helvetica" w:cstheme="minorHAnsi"/>
@@ -202,7 +224,19 @@
         <w:rPr>
           <w:rFonts w:ascii="Helvetica" w:hAnsi="Helvetica" w:cstheme="minorHAnsi"/>
         </w:rPr>
-        <w:t>ment leads to FUS aggregate formation which appear be a common pathologic hallmark of ALS.</w:t>
+        <w:t xml:space="preserve">ment leads to FUS aggregate formation which appear </w:t>
+      </w:r>
+      <w:r>
+        <w:rPr>
+          <w:rFonts w:ascii="Helvetica" w:hAnsi="Helvetica" w:cstheme="minorHAnsi"/>
+        </w:rPr>
+        <w:t xml:space="preserve">to </w:t>
+      </w:r>
+      <w:r>
+        <w:rPr>
+          <w:rFonts w:ascii="Helvetica" w:hAnsi="Helvetica" w:cstheme="minorHAnsi"/>
+        </w:rPr>
+        <w:t>be a common pathologic hallmark of ALS.</w:t>
       </w:r>
     </w:p>
     <w:p>
@@ -214,27 +248,54 @@
     </w:p>
     <w:p>
       <w:pPr>
-        <w:rPr>
-          <w:rFonts w:ascii="Helvetica" w:hAnsi="Helvetica" w:cstheme="minorHAnsi"/>
-        </w:rPr>
-      </w:pPr>
-      <w:r>
-        <w:rPr>
-          <w:rFonts w:ascii="Helvetica" w:hAnsi="Helvetica" w:cstheme="minorHAnsi"/>
-        </w:rPr>
-        <w:t>FUS lo</w:t>
-      </w:r>
-      <w:r>
-        <w:rPr>
-          <w:rFonts w:ascii="Helvetica" w:hAnsi="Helvetica" w:cstheme="minorHAnsi"/>
-        </w:rPr>
-        <w:t>s</w:t>
-      </w:r>
-      <w:r>
-        <w:rPr>
-          <w:rFonts w:ascii="Helvetica" w:hAnsi="Helvetica" w:cstheme="minorHAnsi"/>
-        </w:rPr>
-        <w:t xml:space="preserve">s-of-functions results in increased DNA damage and  </w:t>
+        <w:pStyle w:val="NormalWeb"/>
+        <w:rPr>
+          <w:rFonts w:ascii="Helvetica" w:hAnsi="Helvetica" w:cstheme="minorHAnsi"/>
+        </w:rPr>
+      </w:pPr>
+      <w:r>
+        <w:rPr>
+          <w:rFonts w:ascii="Helvetica" w:hAnsi="Helvetica" w:cstheme="minorHAnsi"/>
+        </w:rPr>
+        <w:t xml:space="preserve">AIM: </w:t>
+      </w:r>
+      <w:r>
+        <w:rPr>
+          <w:rFonts w:ascii="Helvetica" w:hAnsi="Helvetica" w:cstheme="minorHAnsi"/>
+        </w:rPr>
+        <w:t xml:space="preserve"> Mutation</w:t>
+      </w:r>
+      <w:r>
+        <w:rPr>
+          <w:rFonts w:ascii="Helvetica" w:hAnsi="Helvetica" w:cstheme="minorHAnsi"/>
+        </w:rPr>
+        <w:t xml:space="preserve"> </w:t>
+      </w:r>
+      <w:r>
+        <w:rPr>
+          <w:rFonts w:ascii="Helvetica" w:hAnsi="Helvetica" w:cstheme="minorHAnsi"/>
+        </w:rPr>
+        <w:t xml:space="preserve">in the FUS nuclear localization sequence (NLS) induces impairment of poly (ASP-ribose) polymerase (PARP)-dependent DNA damage response and cytoplasmic FUS </w:t>
+      </w:r>
+      <w:proofErr w:type="spellStart"/>
+      <w:r>
+        <w:rPr>
+          <w:rFonts w:ascii="Helvetica" w:hAnsi="Helvetica" w:cstheme="minorHAnsi"/>
+        </w:rPr>
+        <w:t>mislocalization</w:t>
+      </w:r>
+      <w:proofErr w:type="spellEnd"/>
+      <w:r>
+        <w:rPr>
+          <w:rFonts w:ascii="Helvetica" w:hAnsi="Helvetica" w:cstheme="minorHAnsi"/>
+        </w:rPr>
+        <w:t xml:space="preserve"> leading to FUS aggregate formation.</w:t>
+      </w:r>
+      <w:r>
+        <w:rPr>
+          <w:rFonts w:ascii="Helvetica" w:hAnsi="Helvetica" w:cstheme="minorHAnsi"/>
+        </w:rPr>
+        <w:t xml:space="preserve"> Along this process, we will develop motor neurons model of FUS-ALS with endogenously tagged proteins.</w:t>
       </w:r>
     </w:p>
     <w:p>
@@ -244,44 +305,6 @@
           <w:rFonts w:ascii="Helvetica" w:hAnsi="Helvetica" w:cstheme="minorHAnsi"/>
         </w:rPr>
       </w:pPr>
-      <w:r>
-        <w:rPr>
-          <w:rFonts w:ascii="Helvetica" w:hAnsi="Helvetica" w:cstheme="minorHAnsi"/>
-        </w:rPr>
-        <w:t xml:space="preserve">AIM: </w:t>
-      </w:r>
-      <w:r>
-        <w:rPr>
-          <w:rFonts w:ascii="Helvetica" w:hAnsi="Helvetica" w:cstheme="minorHAnsi"/>
-        </w:rPr>
-        <w:t xml:space="preserve"> Mutation</w:t>
-      </w:r>
-      <w:r>
-        <w:rPr>
-          <w:rFonts w:ascii="Helvetica" w:hAnsi="Helvetica" w:cstheme="minorHAnsi"/>
-        </w:rPr>
-        <w:t xml:space="preserve"> </w:t>
-      </w:r>
-      <w:r>
-        <w:rPr>
-          <w:rFonts w:ascii="Helvetica" w:hAnsi="Helvetica" w:cstheme="minorHAnsi"/>
-        </w:rPr>
-        <w:t xml:space="preserve">in the FUS nuclear localization sequence (NLS) induces impairment of poly (ASP-ribose) polymerase (PARP)-dependent DNA damage response and cytoplasmic FUS </w:t>
-      </w:r>
-      <w:proofErr w:type="spellStart"/>
-      <w:r>
-        <w:rPr>
-          <w:rFonts w:ascii="Helvetica" w:hAnsi="Helvetica" w:cstheme="minorHAnsi"/>
-        </w:rPr>
-        <w:t>mislocalization</w:t>
-      </w:r>
-      <w:proofErr w:type="spellEnd"/>
-      <w:r>
-        <w:rPr>
-          <w:rFonts w:ascii="Helvetica" w:hAnsi="Helvetica" w:cstheme="minorHAnsi"/>
-        </w:rPr>
-        <w:t xml:space="preserve"> leading to FUS aggregate formation.</w:t>
-      </w:r>
     </w:p>
     <w:p>
       <w:pPr>
@@ -300,6 +323,7 @@
     <w:p>
       <w:pPr>
         <w:pStyle w:val="NormalWeb"/>
+        <w:spacing w:before="0" w:beforeAutospacing="0" w:after="0" w:afterAutospacing="0"/>
         <w:rPr>
           <w:rFonts w:ascii="Helvetica" w:hAnsi="Helvetica" w:cstheme="minorHAnsi"/>
         </w:rPr>
@@ -314,6 +338,7 @@
     <w:p>
       <w:pPr>
         <w:pStyle w:val="NormalWeb"/>
+        <w:spacing w:before="0" w:beforeAutospacing="0" w:after="0" w:afterAutospacing="0"/>
         <w:rPr>
           <w:rFonts w:ascii="Helvetica" w:hAnsi="Helvetica" w:cstheme="minorHAnsi"/>
         </w:rPr>
@@ -340,183 +365,204 @@
     <w:p>
       <w:pPr>
         <w:pStyle w:val="NormalWeb"/>
-        <w:rPr>
-          <w:rFonts w:ascii="Helvetica" w:hAnsi="Helvetica" w:cstheme="minorHAnsi"/>
-        </w:rPr>
-      </w:pPr>
-      <w:r>
-        <w:rPr>
-          <w:rFonts w:ascii="Helvetica" w:hAnsi="Helvetica" w:cstheme="minorHAnsi"/>
-        </w:rPr>
-        <w:t>Line cells</w:t>
-      </w:r>
+        <w:spacing w:before="0" w:beforeAutospacing="0" w:after="0" w:afterAutospacing="0"/>
+        <w:rPr>
+          <w:rFonts w:ascii="Helvetica" w:hAnsi="Helvetica" w:cstheme="minorHAnsi"/>
+        </w:rPr>
+      </w:pPr>
     </w:p>
     <w:p>
       <w:pPr>
         <w:pStyle w:val="NormalWeb"/>
-        <w:rPr>
-          <w:rFonts w:ascii="Helvetica" w:hAnsi="Helvetica" w:cstheme="minorHAnsi"/>
-        </w:rPr>
-      </w:pPr>
-      <w:r>
-        <w:rPr>
-          <w:rFonts w:ascii="Helvetica" w:hAnsi="Helvetica" w:cstheme="minorHAnsi"/>
-        </w:rPr>
-        <w:t xml:space="preserve">Line cells will be established from biopsies </w:t>
-      </w:r>
-      <w:r>
-        <w:rPr>
-          <w:rFonts w:ascii="Helvetica" w:hAnsi="Helvetica" w:cstheme="minorHAnsi"/>
-        </w:rPr>
-        <w:t xml:space="preserve">(skin or hair) </w:t>
-      </w:r>
-      <w:r>
-        <w:rPr>
-          <w:rFonts w:ascii="Helvetica" w:hAnsi="Helvetica" w:cstheme="minorHAnsi"/>
-        </w:rPr>
-        <w:t xml:space="preserve">obtained </w:t>
-      </w:r>
-      <w:r>
-        <w:rPr>
-          <w:rFonts w:ascii="Helvetica" w:hAnsi="Helvetica" w:cstheme="minorHAnsi"/>
-        </w:rPr>
-        <w:t xml:space="preserve">after consent </w:t>
-      </w:r>
-      <w:r>
-        <w:rPr>
-          <w:rFonts w:ascii="Helvetica" w:hAnsi="Helvetica" w:cstheme="minorHAnsi"/>
-        </w:rPr>
-        <w:t>fr</w:t>
-      </w:r>
-      <w:r>
-        <w:rPr>
-          <w:rFonts w:ascii="Helvetica" w:hAnsi="Helvetica" w:cstheme="minorHAnsi"/>
-        </w:rPr>
-        <w:t>om</w:t>
-      </w:r>
-      <w:r>
-        <w:rPr>
-          <w:rFonts w:ascii="Helvetica" w:hAnsi="Helvetica" w:cstheme="minorHAnsi"/>
-        </w:rPr>
-        <w:t xml:space="preserve"> </w:t>
-      </w:r>
-      <w:r>
-        <w:rPr>
-          <w:rFonts w:ascii="Helvetica" w:hAnsi="Helvetica" w:cstheme="minorHAnsi"/>
-        </w:rPr>
-        <w:t xml:space="preserve">the </w:t>
-      </w:r>
-      <w:proofErr w:type="spellStart"/>
-      <w:r>
-        <w:rPr>
-          <w:rFonts w:ascii="Helvetica" w:hAnsi="Helvetica" w:cstheme="minorHAnsi"/>
-        </w:rPr>
-        <w:t>fALS</w:t>
-      </w:r>
-      <w:proofErr w:type="spellEnd"/>
-      <w:r>
-        <w:rPr>
-          <w:rFonts w:ascii="Helvetica" w:hAnsi="Helvetica" w:cstheme="minorHAnsi"/>
-        </w:rPr>
-        <w:t xml:space="preserve"> patients and healthy individuals. </w:t>
-      </w:r>
-      <w:r>
-        <w:rPr>
-          <w:rFonts w:ascii="Helvetica" w:hAnsi="Helvetica" w:cstheme="minorHAnsi"/>
-        </w:rPr>
-        <w:t xml:space="preserve">The fibroblast lines will be plated in a media, and reprogrammed into </w:t>
-      </w:r>
-      <w:r>
-        <w:rPr>
-          <w:rFonts w:ascii="Helvetica" w:hAnsi="Helvetica" w:cstheme="minorHAnsi"/>
-        </w:rPr>
-        <w:t>induced pluripotent stem cells (</w:t>
-      </w:r>
-      <w:proofErr w:type="spellStart"/>
-      <w:r>
-        <w:rPr>
-          <w:rFonts w:ascii="Helvetica" w:hAnsi="Helvetica" w:cstheme="minorHAnsi"/>
-        </w:rPr>
-        <w:t>hiPSCs</w:t>
-      </w:r>
-      <w:proofErr w:type="spellEnd"/>
-      <w:r>
-        <w:rPr>
-          <w:rFonts w:ascii="Helvetica" w:hAnsi="Helvetica" w:cstheme="minorHAnsi"/>
-        </w:rPr>
-        <w:t xml:space="preserve">) </w:t>
-      </w:r>
-      <w:r>
-        <w:rPr>
-          <w:rFonts w:ascii="Helvetica" w:hAnsi="Helvetica" w:cstheme="minorHAnsi"/>
-        </w:rPr>
-        <w:t>using “</w:t>
-      </w:r>
-      <w:proofErr w:type="spellStart"/>
-      <w:r>
-        <w:rPr>
-          <w:rFonts w:ascii="Helvetica" w:hAnsi="Helvetica" w:cstheme="minorHAnsi"/>
-        </w:rPr>
-        <w:t>Yamanake</w:t>
-      </w:r>
-      <w:proofErr w:type="spellEnd"/>
-      <w:r>
-        <w:rPr>
-          <w:rFonts w:ascii="Helvetica" w:hAnsi="Helvetica" w:cstheme="minorHAnsi"/>
-        </w:rPr>
-        <w:t>-factors”.</w:t>
-      </w:r>
-      <w:r>
-        <w:rPr>
-          <w:rFonts w:ascii="Helvetica" w:hAnsi="Helvetica" w:cstheme="minorHAnsi"/>
-        </w:rPr>
-        <w:t xml:space="preserve"> These vectors could be transfected into the cells </w:t>
-      </w:r>
-      <w:r>
-        <w:rPr>
-          <w:rFonts w:ascii="Helvetica" w:hAnsi="Helvetica" w:cstheme="minorHAnsi"/>
-        </w:rPr>
-        <w:t>with a</w:t>
-      </w:r>
-      <w:r>
-        <w:rPr>
-          <w:rFonts w:ascii="Helvetica" w:hAnsi="Helvetica" w:cstheme="minorHAnsi"/>
-        </w:rPr>
-        <w:t xml:space="preserve"> transfection agent.</w:t>
-      </w:r>
-      <w:r>
-        <w:rPr>
-          <w:rFonts w:ascii="Helvetica" w:hAnsi="Helvetica" w:cstheme="minorHAnsi"/>
-        </w:rPr>
-        <w:t xml:space="preserve"> These cell </w:t>
-      </w:r>
-      <w:proofErr w:type="gramStart"/>
-      <w:r>
-        <w:rPr>
-          <w:rFonts w:ascii="Helvetica" w:hAnsi="Helvetica" w:cstheme="minorHAnsi"/>
-        </w:rPr>
-        <w:t>lines  can</w:t>
-      </w:r>
-      <w:proofErr w:type="gramEnd"/>
-      <w:r>
-        <w:rPr>
-          <w:rFonts w:ascii="Helvetica" w:hAnsi="Helvetica" w:cstheme="minorHAnsi"/>
-        </w:rPr>
-        <w:t xml:space="preserve">  be constantly regenerated in subcultures and will be monitored until colonies will develop enough. </w:t>
+        <w:spacing w:before="0" w:beforeAutospacing="0" w:after="0" w:afterAutospacing="0"/>
+        <w:rPr>
+          <w:rFonts w:ascii="Helvetica" w:hAnsi="Helvetica" w:cstheme="minorHAnsi"/>
+        </w:rPr>
+      </w:pPr>
+      <w:r>
+        <w:rPr>
+          <w:rFonts w:ascii="Helvetica" w:hAnsi="Helvetica" w:cstheme="minorHAnsi"/>
+        </w:rPr>
+        <w:t>Line cells</w:t>
       </w:r>
     </w:p>
     <w:p>
       <w:pPr>
         <w:pStyle w:val="NormalWeb"/>
-        <w:rPr>
-          <w:rFonts w:ascii="Helvetica" w:hAnsi="Helvetica" w:cstheme="minorHAnsi"/>
-        </w:rPr>
-      </w:pPr>
-      <w:r>
-        <w:rPr>
-          <w:rFonts w:ascii="Helvetica" w:hAnsi="Helvetica" w:cstheme="minorHAnsi"/>
-        </w:rPr>
-        <w:t>CRISPR/Cas9 genome editing</w:t>
+        <w:spacing w:before="0" w:beforeAutospacing="0" w:after="0" w:afterAutospacing="0"/>
+        <w:rPr>
+          <w:rFonts w:ascii="Helvetica" w:hAnsi="Helvetica" w:cstheme="minorHAnsi"/>
+        </w:rPr>
+      </w:pPr>
+      <w:r>
+        <w:rPr>
+          <w:rFonts w:ascii="Helvetica" w:hAnsi="Helvetica" w:cstheme="minorHAnsi"/>
+        </w:rPr>
+        <w:t xml:space="preserve">Line cells will be established from biopsies </w:t>
+      </w:r>
+      <w:r>
+        <w:rPr>
+          <w:rFonts w:ascii="Helvetica" w:hAnsi="Helvetica" w:cstheme="minorHAnsi"/>
+        </w:rPr>
+        <w:t>(skin or hair</w:t>
+      </w:r>
+      <w:r>
+        <w:rPr>
+          <w:rFonts w:ascii="Helvetica" w:hAnsi="Helvetica" w:cstheme="minorHAnsi"/>
+        </w:rPr>
+        <w:t xml:space="preserve"> cells</w:t>
+      </w:r>
+      <w:r>
+        <w:rPr>
+          <w:rFonts w:ascii="Helvetica" w:hAnsi="Helvetica" w:cstheme="minorHAnsi"/>
+        </w:rPr>
+        <w:t xml:space="preserve">) </w:t>
+      </w:r>
+      <w:r>
+        <w:rPr>
+          <w:rFonts w:ascii="Helvetica" w:hAnsi="Helvetica" w:cstheme="minorHAnsi"/>
+        </w:rPr>
+        <w:t xml:space="preserve">obtained </w:t>
+      </w:r>
+      <w:r>
+        <w:rPr>
+          <w:rFonts w:ascii="Helvetica" w:hAnsi="Helvetica" w:cstheme="minorHAnsi"/>
+        </w:rPr>
+        <w:t xml:space="preserve">after consent </w:t>
+      </w:r>
+      <w:r>
+        <w:rPr>
+          <w:rFonts w:ascii="Helvetica" w:hAnsi="Helvetica" w:cstheme="minorHAnsi"/>
+        </w:rPr>
+        <w:t>fr</w:t>
+      </w:r>
+      <w:r>
+        <w:rPr>
+          <w:rFonts w:ascii="Helvetica" w:hAnsi="Helvetica" w:cstheme="minorHAnsi"/>
+        </w:rPr>
+        <w:t>om</w:t>
+      </w:r>
+      <w:r>
+        <w:rPr>
+          <w:rFonts w:ascii="Helvetica" w:hAnsi="Helvetica" w:cstheme="minorHAnsi"/>
+        </w:rPr>
+        <w:t xml:space="preserve"> </w:t>
+      </w:r>
+      <w:r>
+        <w:rPr>
+          <w:rFonts w:ascii="Helvetica" w:hAnsi="Helvetica" w:cstheme="minorHAnsi"/>
+        </w:rPr>
+        <w:t xml:space="preserve">the </w:t>
+      </w:r>
+      <w:proofErr w:type="spellStart"/>
+      <w:r>
+        <w:rPr>
+          <w:rFonts w:ascii="Helvetica" w:hAnsi="Helvetica" w:cstheme="minorHAnsi"/>
+        </w:rPr>
+        <w:t>fALS</w:t>
+      </w:r>
+      <w:proofErr w:type="spellEnd"/>
+      <w:r>
+        <w:rPr>
+          <w:rFonts w:ascii="Helvetica" w:hAnsi="Helvetica" w:cstheme="minorHAnsi"/>
+        </w:rPr>
+        <w:t xml:space="preserve"> patients and healthy individuals. </w:t>
+      </w:r>
+      <w:r>
+        <w:rPr>
+          <w:rFonts w:ascii="Helvetica" w:hAnsi="Helvetica" w:cstheme="minorHAnsi"/>
+        </w:rPr>
+        <w:t>The fibroblast lines will be plated in a media, and reprogrammed into induced pluripotent stem cells (</w:t>
+      </w:r>
+      <w:proofErr w:type="spellStart"/>
+      <w:r>
+        <w:rPr>
+          <w:rFonts w:ascii="Helvetica" w:hAnsi="Helvetica" w:cstheme="minorHAnsi"/>
+        </w:rPr>
+        <w:t>hiPSCs</w:t>
+      </w:r>
+      <w:proofErr w:type="spellEnd"/>
+      <w:r>
+        <w:rPr>
+          <w:rFonts w:ascii="Helvetica" w:hAnsi="Helvetica" w:cstheme="minorHAnsi"/>
+        </w:rPr>
+        <w:t>) using “</w:t>
+      </w:r>
+      <w:proofErr w:type="spellStart"/>
+      <w:r>
+        <w:rPr>
+          <w:rFonts w:ascii="Helvetica" w:hAnsi="Helvetica" w:cstheme="minorHAnsi"/>
+        </w:rPr>
+        <w:t>Yamanake</w:t>
+      </w:r>
+      <w:proofErr w:type="spellEnd"/>
+      <w:r>
+        <w:rPr>
+          <w:rFonts w:ascii="Helvetica" w:hAnsi="Helvetica" w:cstheme="minorHAnsi"/>
+        </w:rPr>
+        <w:t>-factors”.</w:t>
+      </w:r>
+      <w:r>
+        <w:rPr>
+          <w:rFonts w:ascii="Helvetica" w:hAnsi="Helvetica" w:cstheme="minorHAnsi"/>
+        </w:rPr>
+        <w:t xml:space="preserve"> These vectors could be transfected into the cells </w:t>
+      </w:r>
+      <w:r>
+        <w:rPr>
+          <w:rFonts w:ascii="Helvetica" w:hAnsi="Helvetica" w:cstheme="minorHAnsi"/>
+        </w:rPr>
+        <w:t>with a</w:t>
+      </w:r>
+      <w:r>
+        <w:rPr>
+          <w:rFonts w:ascii="Helvetica" w:hAnsi="Helvetica" w:cstheme="minorHAnsi"/>
+        </w:rPr>
+        <w:t xml:space="preserve"> transfection agent.</w:t>
+      </w:r>
+      <w:r>
+        <w:rPr>
+          <w:rFonts w:ascii="Helvetica" w:hAnsi="Helvetica" w:cstheme="minorHAnsi"/>
+        </w:rPr>
+        <w:t xml:space="preserve"> These cell </w:t>
+      </w:r>
+      <w:proofErr w:type="gramStart"/>
+      <w:r>
+        <w:rPr>
+          <w:rFonts w:ascii="Helvetica" w:hAnsi="Helvetica" w:cstheme="minorHAnsi"/>
+        </w:rPr>
+        <w:t>lines</w:t>
+      </w:r>
+      <w:r>
+        <w:rPr>
+          <w:rFonts w:ascii="Helvetica" w:hAnsi="Helvetica" w:cstheme="minorHAnsi"/>
+        </w:rPr>
+        <w:t>,</w:t>
+      </w:r>
+      <w:r>
+        <w:rPr>
+          <w:rFonts w:ascii="Helvetica" w:hAnsi="Helvetica" w:cstheme="minorHAnsi"/>
+        </w:rPr>
+        <w:t xml:space="preserve">  </w:t>
+      </w:r>
+      <w:r>
+        <w:rPr>
+          <w:rFonts w:ascii="Helvetica" w:hAnsi="Helvetica" w:cstheme="minorHAnsi"/>
+        </w:rPr>
+        <w:t>then</w:t>
+      </w:r>
+      <w:proofErr w:type="gramEnd"/>
+      <w:r>
+        <w:rPr>
+          <w:rFonts w:ascii="Helvetica" w:hAnsi="Helvetica" w:cstheme="minorHAnsi"/>
+        </w:rPr>
+        <w:t xml:space="preserve"> </w:t>
+      </w:r>
+      <w:r>
+        <w:rPr>
+          <w:rFonts w:ascii="Helvetica" w:hAnsi="Helvetica" w:cstheme="minorHAnsi"/>
+        </w:rPr>
+        <w:t xml:space="preserve">can  be constantly regenerated in subcultures and will be monitored until colonies will develop enough. </w:t>
       </w:r>
     </w:p>
     <w:p>
@@ -530,49 +576,7 @@
         <w:rPr>
           <w:rFonts w:ascii="Helvetica" w:hAnsi="Helvetica" w:cstheme="minorHAnsi"/>
         </w:rPr>
-        <w:t xml:space="preserve">Isogenic iPSC lines will be generated by </w:t>
-      </w:r>
-      <w:proofErr w:type="gramStart"/>
-      <w:r>
-        <w:rPr>
-          <w:rFonts w:ascii="Helvetica" w:hAnsi="Helvetica" w:cstheme="minorHAnsi"/>
-        </w:rPr>
-        <w:t>CISPR?Cas</w:t>
-      </w:r>
-      <w:proofErr w:type="gramEnd"/>
-      <w:r>
-        <w:rPr>
-          <w:rFonts w:ascii="Helvetica" w:hAnsi="Helvetica" w:cstheme="minorHAnsi"/>
-        </w:rPr>
-        <w:t xml:space="preserve">9n </w:t>
-      </w:r>
-      <w:proofErr w:type="spellStart"/>
-      <w:r>
-        <w:rPr>
-          <w:rFonts w:ascii="Helvetica" w:hAnsi="Helvetica" w:cstheme="minorHAnsi"/>
-        </w:rPr>
-        <w:t>freom</w:t>
-      </w:r>
-      <w:proofErr w:type="spellEnd"/>
-      <w:r>
-        <w:rPr>
-          <w:rFonts w:ascii="Helvetica" w:hAnsi="Helvetica" w:cstheme="minorHAnsi"/>
-        </w:rPr>
-        <w:t xml:space="preserve"> one of the clone of the R521C </w:t>
-      </w:r>
-      <w:proofErr w:type="spellStart"/>
-      <w:r>
-        <w:rPr>
-          <w:rFonts w:ascii="Helvetica" w:hAnsi="Helvetica" w:cstheme="minorHAnsi"/>
-        </w:rPr>
-        <w:t>hiPSC</w:t>
-      </w:r>
-      <w:proofErr w:type="spellEnd"/>
-      <w:r>
-        <w:rPr>
-          <w:rFonts w:ascii="Helvetica" w:hAnsi="Helvetica" w:cstheme="minorHAnsi"/>
-        </w:rPr>
-        <w:t xml:space="preserve"> line by generating a new mutation (P525L) carrying an additional c-terminal GFP tag.</w:t>
+        <w:t>CRISPR/Cas9 genome editing</w:t>
       </w:r>
     </w:p>
     <w:p>
@@ -582,6 +586,171 @@
           <w:rFonts w:ascii="Helvetica" w:hAnsi="Helvetica" w:cstheme="minorHAnsi"/>
         </w:rPr>
       </w:pPr>
+      <w:r>
+        <w:rPr>
+          <w:rFonts w:ascii="Helvetica" w:hAnsi="Helvetica" w:cstheme="minorHAnsi"/>
+        </w:rPr>
+        <w:t>Isogenic iPSC lines will be generated by CISPR</w:t>
+      </w:r>
+      <w:r>
+        <w:rPr>
+          <w:rFonts w:ascii="Helvetica" w:hAnsi="Helvetica" w:cstheme="minorHAnsi"/>
+        </w:rPr>
+        <w:t>/</w:t>
+      </w:r>
+      <w:r>
+        <w:rPr>
+          <w:rFonts w:ascii="Helvetica" w:hAnsi="Helvetica" w:cstheme="minorHAnsi"/>
+        </w:rPr>
+        <w:t xml:space="preserve">Cas9n from one of the </w:t>
+      </w:r>
+      <w:proofErr w:type="gramStart"/>
+      <w:r>
+        <w:rPr>
+          <w:rFonts w:ascii="Helvetica" w:hAnsi="Helvetica" w:cstheme="minorHAnsi"/>
+        </w:rPr>
+        <w:t>clone</w:t>
+      </w:r>
+      <w:proofErr w:type="gramEnd"/>
+      <w:r>
+        <w:rPr>
+          <w:rFonts w:ascii="Helvetica" w:hAnsi="Helvetica" w:cstheme="minorHAnsi"/>
+        </w:rPr>
+        <w:t xml:space="preserve"> of the R521C </w:t>
+      </w:r>
+      <w:proofErr w:type="spellStart"/>
+      <w:r>
+        <w:rPr>
+          <w:rFonts w:ascii="Helvetica" w:hAnsi="Helvetica" w:cstheme="minorHAnsi"/>
+        </w:rPr>
+        <w:t>hiPSC</w:t>
+      </w:r>
+      <w:proofErr w:type="spellEnd"/>
+      <w:r>
+        <w:rPr>
+          <w:rFonts w:ascii="Helvetica" w:hAnsi="Helvetica" w:cstheme="minorHAnsi"/>
+        </w:rPr>
+        <w:t xml:space="preserve"> line by generating a new mutation (P525L) carrying an additional c-terminal GFP tag.</w:t>
+      </w:r>
+    </w:p>
+    <w:p>
+      <w:pPr>
+        <w:pStyle w:val="NormalWeb"/>
+        <w:rPr>
+          <w:rFonts w:ascii="Helvetica" w:hAnsi="Helvetica" w:cstheme="minorHAnsi"/>
+        </w:rPr>
+      </w:pPr>
+      <w:r>
+        <w:rPr>
+          <w:rFonts w:ascii="Helvetica" w:hAnsi="Helvetica" w:cstheme="minorHAnsi"/>
+        </w:rPr>
+        <w:t>Study</w:t>
+      </w:r>
+    </w:p>
+    <w:p>
+      <w:pPr>
+        <w:spacing w:before="100" w:beforeAutospacing="1" w:after="100" w:afterAutospacing="1"/>
+        <w:rPr>
+          <w:rFonts w:ascii="Helvetica" w:hAnsi="Helvetica"/>
+        </w:rPr>
+      </w:pPr>
+      <w:r>
+        <w:rPr>
+          <w:rFonts w:ascii="Helvetica" w:hAnsi="Helvetica"/>
+        </w:rPr>
+        <w:t xml:space="preserve">Electrophysiology </w:t>
+      </w:r>
+      <w:r>
+        <w:rPr>
+          <w:rFonts w:ascii="Helvetica" w:hAnsi="Helvetica"/>
+        </w:rPr>
+        <w:t>of moto</w:t>
+      </w:r>
+      <w:r>
+        <w:rPr>
+          <w:rFonts w:ascii="Helvetica" w:hAnsi="Helvetica"/>
+        </w:rPr>
+        <w:t>r</w:t>
+      </w:r>
+      <w:r>
+        <w:rPr>
+          <w:rFonts w:ascii="Helvetica" w:hAnsi="Helvetica"/>
+        </w:rPr>
+        <w:t xml:space="preserve"> neurons will be performed to check presence of voltage-gated Na+ and K+ channels, action potentials and pe</w:t>
+      </w:r>
+      <w:r>
+        <w:rPr>
+          <w:rFonts w:ascii="Helvetica" w:hAnsi="Helvetica"/>
+        </w:rPr>
+        <w:t>r</w:t>
+      </w:r>
+      <w:r>
+        <w:rPr>
+          <w:rFonts w:ascii="Helvetica" w:hAnsi="Helvetica"/>
+        </w:rPr>
+        <w:t>io</w:t>
+      </w:r>
+      <w:r>
+        <w:rPr>
+          <w:rFonts w:ascii="Helvetica" w:hAnsi="Helvetica"/>
+        </w:rPr>
+        <w:t>di</w:t>
+      </w:r>
+      <w:r>
+        <w:rPr>
+          <w:rFonts w:ascii="Helvetica" w:hAnsi="Helvetica"/>
+        </w:rPr>
+        <w:t>cal increase of intr</w:t>
+      </w:r>
+      <w:r>
+        <w:rPr>
+          <w:rFonts w:ascii="Helvetica" w:hAnsi="Helvetica"/>
+        </w:rPr>
+        <w:t>a</w:t>
+      </w:r>
+      <w:r>
+        <w:rPr>
+          <w:rFonts w:ascii="Helvetica" w:hAnsi="Helvetica"/>
+        </w:rPr>
+        <w:t xml:space="preserve">cellular </w:t>
+      </w:r>
+      <w:r>
+        <w:rPr>
+          <w:rFonts w:ascii="Helvetica" w:hAnsi="Helvetica"/>
+        </w:rPr>
+        <w:lastRenderedPageBreak/>
+        <w:t>calcium.</w:t>
+      </w:r>
+      <w:r>
+        <w:rPr>
+          <w:rFonts w:ascii="Helvetica" w:hAnsi="Helvetica"/>
+        </w:rPr>
+        <w:t xml:space="preserve"> After extended maturation of the cultures, </w:t>
+      </w:r>
+      <w:r>
+        <w:rPr>
+          <w:rFonts w:ascii="Helvetica" w:hAnsi="Helvetica"/>
+        </w:rPr>
+        <w:t>with</w:t>
+      </w:r>
+      <w:r>
+        <w:rPr>
+          <w:rFonts w:ascii="Helvetica" w:hAnsi="Helvetica"/>
+        </w:rPr>
+        <w:t xml:space="preserve"> cellular aging, we will look for </w:t>
+      </w:r>
+      <w:r>
+        <w:rPr>
+          <w:rFonts w:ascii="Helvetica" w:hAnsi="Helvetica"/>
+        </w:rPr>
+        <w:t>an increase for FUS aggregates and will check for occurrence of DNA double strand breaks</w:t>
+      </w:r>
+      <w:r>
+        <w:rPr>
+          <w:rFonts w:ascii="Helvetica" w:hAnsi="Helvetica"/>
+        </w:rPr>
+        <w:t xml:space="preserve"> in isogenic lines compared to the P525L line.</w:t>
+      </w:r>
     </w:p>
     <w:p>
       <w:pPr>

</xml_diff>

<commit_message>
Changes to model 1
</commit_message>
<xml_diff>
--- a/Models_in_Neurobiology_I/case_study/Case_Study_Models_In_Neurobiology_Yves_Greatti.docx
+++ b/Models_in_Neurobiology_I/case_study/Case_Study_Models_In_Neurobiology_Yves_Greatti.docx
@@ -212,19 +212,7 @@
         <w:rPr>
           <w:rFonts w:ascii="Helvetica" w:hAnsi="Helvetica" w:cstheme="minorHAnsi"/>
         </w:rPr>
-        <w:t>damages</w:t>
-      </w:r>
-      <w:r>
-        <w:rPr>
-          <w:rFonts w:ascii="Helvetica" w:hAnsi="Helvetica" w:cstheme="minorHAnsi"/>
-        </w:rPr>
-        <w:t xml:space="preserve"> (see figure 1)</w:t>
-      </w:r>
-      <w:r>
-        <w:rPr>
-          <w:rFonts w:ascii="Helvetica" w:hAnsi="Helvetica" w:cstheme="minorHAnsi"/>
-        </w:rPr>
-        <w:t xml:space="preserve">. </w:t>
+        <w:t xml:space="preserve">damages. </w:t>
       </w:r>
       <w:r>
         <w:rPr>
@@ -242,7 +230,20 @@
         <w:rPr>
           <w:rFonts w:ascii="Helvetica" w:hAnsi="Helvetica" w:cstheme="minorHAnsi"/>
         </w:rPr>
-        <w:t>ase (PARP)-dependent DNA damage response. This impair</w:t>
+        <w:t>ase (PARP)-dependent DNA damage response</w:t>
+      </w:r>
+      <w:r>
+        <w:rPr>
+          <w:rStyle w:val="FootnoteReference"/>
+          <w:rFonts w:ascii="Helvetica" w:hAnsi="Helvetica" w:cstheme="minorHAnsi"/>
+        </w:rPr>
+        <w:footnoteReference w:id="1"/>
+      </w:r>
+      <w:r>
+        <w:rPr>
+          <w:rFonts w:ascii="Helvetica" w:hAnsi="Helvetica" w:cstheme="minorHAnsi"/>
+        </w:rPr>
+        <w:t>. This impair</w:t>
       </w:r>
       <w:r>
         <w:rPr>
@@ -283,553 +284,566 @@
         </w:rPr>
       </w:pPr>
       <w:r>
-        <w:rPr>
-          <w:rFonts w:ascii="Helvetica" w:hAnsi="Helvetica" w:cstheme="minorHAnsi"/>
-          <w:b/>
-          <w:bCs/>
-        </w:rPr>
-        <w:t>AIM</w:t>
-      </w:r>
-      <w:r>
-        <w:rPr>
-          <w:rFonts w:ascii="Helvetica" w:hAnsi="Helvetica" w:cstheme="minorHAnsi"/>
-        </w:rPr>
-        <w:t xml:space="preserve">: </w:t>
-      </w:r>
-      <w:r>
-        <w:rPr>
-          <w:rFonts w:ascii="Helvetica" w:hAnsi="Helvetica" w:cstheme="minorHAnsi"/>
-        </w:rPr>
-        <w:t xml:space="preserve"> Mutation</w:t>
-      </w:r>
-      <w:r>
-        <w:rPr>
-          <w:rFonts w:ascii="Helvetica" w:hAnsi="Helvetica" w:cstheme="minorHAnsi"/>
-        </w:rPr>
-        <w:t xml:space="preserve"> </w:t>
-      </w:r>
-      <w:r>
-        <w:rPr>
-          <w:rFonts w:ascii="Helvetica" w:hAnsi="Helvetica" w:cstheme="minorHAnsi"/>
-        </w:rPr>
-        <w:t xml:space="preserve">in the FUS nuclear localization sequence (NLS) induces impairment of DNA </w:t>
-      </w:r>
-      <w:r>
-        <w:rPr>
-          <w:rFonts w:ascii="Helvetica" w:hAnsi="Helvetica" w:cstheme="minorHAnsi"/>
-        </w:rPr>
-        <w:t>repair</w:t>
-      </w:r>
-      <w:r>
-        <w:rPr>
-          <w:rFonts w:ascii="Helvetica" w:hAnsi="Helvetica" w:cstheme="minorHAnsi"/>
-        </w:rPr>
-        <w:t xml:space="preserve"> and cytoplasmic FUS </w:t>
-      </w:r>
-      <w:proofErr w:type="spellStart"/>
-      <w:r>
-        <w:rPr>
-          <w:rFonts w:ascii="Helvetica" w:hAnsi="Helvetica" w:cstheme="minorHAnsi"/>
-        </w:rPr>
-        <w:t>mislocalization</w:t>
-      </w:r>
-      <w:proofErr w:type="spellEnd"/>
-      <w:r>
-        <w:rPr>
-          <w:rFonts w:ascii="Helvetica" w:hAnsi="Helvetica" w:cstheme="minorHAnsi"/>
-        </w:rPr>
-        <w:t xml:space="preserve"> </w:t>
-      </w:r>
-      <w:r>
-        <w:rPr>
-          <w:rFonts w:ascii="Helvetica" w:hAnsi="Helvetica" w:cstheme="minorHAnsi"/>
-        </w:rPr>
-        <w:t>leads</w:t>
-      </w:r>
-      <w:r>
-        <w:rPr>
-          <w:rFonts w:ascii="Helvetica" w:hAnsi="Helvetica" w:cstheme="minorHAnsi"/>
-        </w:rPr>
-        <w:t xml:space="preserve"> to FUS aggregate formation.</w:t>
-      </w:r>
-      <w:r>
-        <w:rPr>
-          <w:rFonts w:ascii="Helvetica" w:hAnsi="Helvetica" w:cstheme="minorHAnsi"/>
-        </w:rPr>
-        <w:t xml:space="preserve"> </w:t>
-      </w:r>
-    </w:p>
-    <w:p>
-      <w:pPr>
-        <w:pStyle w:val="NormalWeb"/>
-        <w:spacing w:before="0" w:beforeAutospacing="0" w:after="0" w:afterAutospacing="0"/>
-        <w:rPr>
-          <w:rFonts w:ascii="Helvetica" w:hAnsi="Helvetica" w:cstheme="minorHAnsi"/>
-          <w:b/>
-          <w:bCs/>
-          <w:sz w:val="28"/>
-          <w:szCs w:val="28"/>
-        </w:rPr>
-      </w:pPr>
-      <w:r>
-        <w:rPr>
-          <w:rFonts w:ascii="Helvetica" w:hAnsi="Helvetica" w:cstheme="minorHAnsi"/>
-          <w:b/>
-          <w:bCs/>
-          <w:sz w:val="28"/>
-          <w:szCs w:val="28"/>
-        </w:rPr>
-        <w:t>Method</w:t>
-      </w:r>
-      <w:r>
-        <w:rPr>
-          <w:rFonts w:ascii="Helvetica" w:hAnsi="Helvetica" w:cstheme="minorHAnsi"/>
-          <w:b/>
-          <w:bCs/>
-          <w:sz w:val="28"/>
-          <w:szCs w:val="28"/>
-        </w:rPr>
-        <w:t>ology</w:t>
-      </w:r>
-    </w:p>
-    <w:p>
-      <w:pPr>
-        <w:pStyle w:val="NormalWeb"/>
-        <w:spacing w:before="0" w:beforeAutospacing="0" w:after="0" w:afterAutospacing="0"/>
         <w:rPr>
           <w:rFonts w:ascii="Helvetica" w:hAnsi="Helvetica" w:cstheme="minorHAnsi"/>
           <w:b/>
           <w:bCs/>
           <w:u w:val="single"/>
         </w:rPr>
-      </w:pPr>
-      <w:r>
+        <w:t>AIM</w:t>
+      </w:r>
+      <w:r>
+        <w:rPr>
+          <w:rFonts w:ascii="Helvetica" w:hAnsi="Helvetica" w:cstheme="minorHAnsi"/>
+        </w:rPr>
+        <w:t xml:space="preserve">: </w:t>
+      </w:r>
+      <w:r>
+        <w:rPr>
+          <w:rFonts w:ascii="Helvetica" w:hAnsi="Helvetica" w:cstheme="minorHAnsi"/>
+        </w:rPr>
+        <w:t xml:space="preserve"> Mutation</w:t>
+      </w:r>
+      <w:r>
+        <w:rPr>
+          <w:rFonts w:ascii="Helvetica" w:hAnsi="Helvetica" w:cstheme="minorHAnsi"/>
+        </w:rPr>
+        <w:t xml:space="preserve"> </w:t>
+      </w:r>
+      <w:r>
+        <w:rPr>
+          <w:rFonts w:ascii="Helvetica" w:hAnsi="Helvetica" w:cstheme="minorHAnsi"/>
+        </w:rPr>
+        <w:t xml:space="preserve">in the FUS nuclear localization sequence (NLS) induces impairment of DNA </w:t>
+      </w:r>
+      <w:r>
+        <w:rPr>
+          <w:rFonts w:ascii="Helvetica" w:hAnsi="Helvetica" w:cstheme="minorHAnsi"/>
+        </w:rPr>
+        <w:t>repair</w:t>
+      </w:r>
+      <w:r>
+        <w:rPr>
+          <w:rFonts w:ascii="Helvetica" w:hAnsi="Helvetica" w:cstheme="minorHAnsi"/>
+        </w:rPr>
+        <w:t xml:space="preserve"> and cytoplasmic FUS </w:t>
+      </w:r>
+      <w:proofErr w:type="spellStart"/>
+      <w:r>
+        <w:rPr>
+          <w:rFonts w:ascii="Helvetica" w:hAnsi="Helvetica" w:cstheme="minorHAnsi"/>
+        </w:rPr>
+        <w:t>mislocalization</w:t>
+      </w:r>
+      <w:proofErr w:type="spellEnd"/>
+      <w:r>
+        <w:rPr>
+          <w:rFonts w:ascii="Helvetica" w:hAnsi="Helvetica" w:cstheme="minorHAnsi"/>
+        </w:rPr>
+        <w:t xml:space="preserve"> </w:t>
+      </w:r>
+      <w:r>
+        <w:rPr>
+          <w:rFonts w:ascii="Helvetica" w:hAnsi="Helvetica" w:cstheme="minorHAnsi"/>
+        </w:rPr>
+        <w:t>leads</w:t>
+      </w:r>
+      <w:r>
+        <w:rPr>
+          <w:rFonts w:ascii="Helvetica" w:hAnsi="Helvetica" w:cstheme="minorHAnsi"/>
+        </w:rPr>
+        <w:t xml:space="preserve"> to FUS aggregate formation.</w:t>
+      </w:r>
+      <w:r>
+        <w:rPr>
+          <w:rFonts w:ascii="Helvetica" w:hAnsi="Helvetica" w:cstheme="minorHAnsi"/>
+        </w:rPr>
+        <w:t xml:space="preserve"> </w:t>
+      </w:r>
+    </w:p>
+    <w:p>
+      <w:pPr>
+        <w:pStyle w:val="NormalWeb"/>
+        <w:spacing w:before="0" w:beforeAutospacing="0" w:after="0" w:afterAutospacing="0"/>
+        <w:rPr>
+          <w:rFonts w:ascii="Helvetica" w:hAnsi="Helvetica" w:cstheme="minorHAnsi"/>
+          <w:b/>
+          <w:bCs/>
+        </w:rPr>
+      </w:pPr>
+      <w:r>
+        <w:rPr>
+          <w:rFonts w:ascii="Helvetica" w:hAnsi="Helvetica" w:cstheme="minorHAnsi"/>
+          <w:b/>
+          <w:bCs/>
+        </w:rPr>
+        <w:t>Method</w:t>
+      </w:r>
+      <w:r>
+        <w:rPr>
+          <w:rFonts w:ascii="Helvetica" w:hAnsi="Helvetica" w:cstheme="minorHAnsi"/>
+          <w:b/>
+          <w:bCs/>
+        </w:rPr>
+        <w:t>ology</w:t>
+      </w:r>
+    </w:p>
+    <w:p>
+      <w:pPr>
+        <w:pStyle w:val="NormalWeb"/>
+        <w:spacing w:before="0" w:beforeAutospacing="0" w:after="0" w:afterAutospacing="0"/>
         <w:rPr>
           <w:rFonts w:ascii="Helvetica" w:hAnsi="Helvetica" w:cstheme="minorHAnsi"/>
           <w:b/>
           <w:bCs/>
           <w:u w:val="single"/>
         </w:rPr>
-        <w:t>Patient selection</w:t>
-      </w:r>
-    </w:p>
-    <w:p>
-      <w:pPr>
-        <w:pStyle w:val="NormalWeb"/>
-        <w:spacing w:before="0" w:beforeAutospacing="0" w:after="0" w:afterAutospacing="0"/>
-        <w:rPr>
-          <w:rFonts w:ascii="Helvetica" w:hAnsi="Helvetica" w:cstheme="minorHAnsi"/>
-        </w:rPr>
-      </w:pPr>
-      <w:r>
-        <w:rPr>
-          <w:rFonts w:ascii="Helvetica" w:hAnsi="Helvetica" w:cstheme="minorHAnsi"/>
-        </w:rPr>
-        <w:t xml:space="preserve">R521C and R521H mutations are the most prevalent mutations within the NLS region of FUS. </w:t>
-      </w:r>
-      <w:r>
-        <w:rPr>
-          <w:rFonts w:ascii="Helvetica" w:hAnsi="Helvetica" w:cstheme="minorHAnsi"/>
-        </w:rPr>
-        <w:t>In addition of normal patients, patients carr</w:t>
-      </w:r>
-      <w:r>
-        <w:rPr>
-          <w:rFonts w:ascii="Helvetica" w:hAnsi="Helvetica" w:cstheme="minorHAnsi"/>
-        </w:rPr>
-        <w:t>ying diverse NLS mutations (R521C, R521H) will be selected</w:t>
-      </w:r>
-      <w:r>
-        <w:rPr>
-          <w:rFonts w:ascii="Helvetica" w:hAnsi="Helvetica" w:cstheme="minorHAnsi"/>
-        </w:rPr>
-        <w:t xml:space="preserve"> (see figures 2 and 3)</w:t>
-      </w:r>
-      <w:r>
-        <w:rPr>
-          <w:rFonts w:ascii="Helvetica" w:hAnsi="Helvetica" w:cstheme="minorHAnsi"/>
-        </w:rPr>
-        <w:t xml:space="preserve">. </w:t>
-      </w:r>
-    </w:p>
-    <w:p>
-      <w:pPr>
-        <w:pStyle w:val="NormalWeb"/>
-        <w:spacing w:before="0" w:beforeAutospacing="0" w:after="0" w:afterAutospacing="0"/>
-        <w:rPr>
-          <w:rFonts w:ascii="Helvetica" w:hAnsi="Helvetica" w:cstheme="minorHAnsi"/>
-        </w:rPr>
-      </w:pPr>
-    </w:p>
-    <w:p>
-      <w:pPr>
-        <w:pStyle w:val="NormalWeb"/>
-        <w:spacing w:before="0" w:beforeAutospacing="0" w:after="0" w:afterAutospacing="0"/>
+      </w:pPr>
+      <w:r>
         <w:rPr>
           <w:rFonts w:ascii="Helvetica" w:hAnsi="Helvetica" w:cstheme="minorHAnsi"/>
           <w:b/>
           <w:bCs/>
           <w:u w:val="single"/>
         </w:rPr>
-      </w:pPr>
-      <w:r>
+        <w:t>Patient selection</w:t>
+      </w:r>
+    </w:p>
+    <w:p>
+      <w:pPr>
+        <w:pStyle w:val="NormalWeb"/>
+        <w:spacing w:before="0" w:beforeAutospacing="0" w:after="0" w:afterAutospacing="0"/>
+        <w:rPr>
+          <w:rFonts w:ascii="Helvetica" w:hAnsi="Helvetica" w:cstheme="minorHAnsi"/>
+        </w:rPr>
+      </w:pPr>
+      <w:r>
+        <w:rPr>
+          <w:rFonts w:ascii="Helvetica" w:hAnsi="Helvetica" w:cstheme="minorHAnsi"/>
+        </w:rPr>
+        <w:t xml:space="preserve">R521C and R521H mutations are the most prevalent mutations within the NLS region of FUS. </w:t>
+      </w:r>
+      <w:r>
+        <w:rPr>
+          <w:rFonts w:ascii="Helvetica" w:hAnsi="Helvetica" w:cstheme="minorHAnsi"/>
+        </w:rPr>
+        <w:t xml:space="preserve">In addition of normal patients, </w:t>
+      </w:r>
+      <w:proofErr w:type="spellStart"/>
+      <w:r>
+        <w:rPr>
+          <w:rFonts w:ascii="Helvetica" w:hAnsi="Helvetica" w:cstheme="minorHAnsi"/>
+        </w:rPr>
+        <w:t>fALS</w:t>
+      </w:r>
+      <w:proofErr w:type="spellEnd"/>
+      <w:r>
+        <w:rPr>
+          <w:rFonts w:ascii="Helvetica" w:hAnsi="Helvetica" w:cstheme="minorHAnsi"/>
+        </w:rPr>
+        <w:t xml:space="preserve"> </w:t>
+      </w:r>
+      <w:r>
+        <w:rPr>
+          <w:rFonts w:ascii="Helvetica" w:hAnsi="Helvetica" w:cstheme="minorHAnsi"/>
+        </w:rPr>
+        <w:t>patients carr</w:t>
+      </w:r>
+      <w:r>
+        <w:rPr>
+          <w:rFonts w:ascii="Helvetica" w:hAnsi="Helvetica" w:cstheme="minorHAnsi"/>
+        </w:rPr>
+        <w:t xml:space="preserve">ying diverse NLS mutations will be selected. </w:t>
+      </w:r>
+    </w:p>
+    <w:p>
+      <w:pPr>
+        <w:pStyle w:val="NormalWeb"/>
+        <w:spacing w:before="0" w:beforeAutospacing="0" w:after="0" w:afterAutospacing="0"/>
+        <w:rPr>
+          <w:rFonts w:ascii="Helvetica" w:hAnsi="Helvetica" w:cstheme="minorHAnsi"/>
+        </w:rPr>
+      </w:pPr>
+    </w:p>
+    <w:p>
+      <w:pPr>
+        <w:pStyle w:val="NormalWeb"/>
+        <w:spacing w:before="0" w:beforeAutospacing="0" w:after="0" w:afterAutospacing="0"/>
         <w:rPr>
           <w:rFonts w:ascii="Helvetica" w:hAnsi="Helvetica" w:cstheme="minorHAnsi"/>
           <w:b/>
           <w:bCs/>
           <w:u w:val="single"/>
         </w:rPr>
-        <w:t>Line cells</w:t>
-      </w:r>
-    </w:p>
-    <w:p>
-      <w:pPr>
-        <w:pStyle w:val="NormalWeb"/>
-        <w:spacing w:before="0" w:beforeAutospacing="0" w:after="0" w:afterAutospacing="0"/>
-        <w:rPr>
-          <w:rFonts w:ascii="Helvetica" w:hAnsi="Helvetica" w:cstheme="minorHAnsi"/>
-        </w:rPr>
-      </w:pPr>
-      <w:r>
-        <w:rPr>
-          <w:rFonts w:ascii="Helvetica" w:hAnsi="Helvetica" w:cstheme="minorHAnsi"/>
-        </w:rPr>
-        <w:t xml:space="preserve">Line cells will be established from biopsies </w:t>
-      </w:r>
-      <w:r>
-        <w:rPr>
-          <w:rFonts w:ascii="Helvetica" w:hAnsi="Helvetica" w:cstheme="minorHAnsi"/>
-        </w:rPr>
-        <w:t>(skin or hair</w:t>
-      </w:r>
-      <w:r>
-        <w:rPr>
-          <w:rFonts w:ascii="Helvetica" w:hAnsi="Helvetica" w:cstheme="minorHAnsi"/>
-        </w:rPr>
-        <w:t xml:space="preserve"> cells</w:t>
-      </w:r>
-      <w:r>
-        <w:rPr>
-          <w:rFonts w:ascii="Helvetica" w:hAnsi="Helvetica" w:cstheme="minorHAnsi"/>
-        </w:rPr>
-        <w:t xml:space="preserve">) </w:t>
-      </w:r>
-      <w:r>
-        <w:rPr>
-          <w:rFonts w:ascii="Helvetica" w:hAnsi="Helvetica" w:cstheme="minorHAnsi"/>
-        </w:rPr>
-        <w:t xml:space="preserve">obtained </w:t>
-      </w:r>
-      <w:r>
-        <w:rPr>
-          <w:rFonts w:ascii="Helvetica" w:hAnsi="Helvetica" w:cstheme="minorHAnsi"/>
-        </w:rPr>
-        <w:t xml:space="preserve">after consent </w:t>
-      </w:r>
-      <w:r>
-        <w:rPr>
-          <w:rFonts w:ascii="Helvetica" w:hAnsi="Helvetica" w:cstheme="minorHAnsi"/>
-        </w:rPr>
-        <w:t>fr</w:t>
-      </w:r>
-      <w:r>
-        <w:rPr>
-          <w:rFonts w:ascii="Helvetica" w:hAnsi="Helvetica" w:cstheme="minorHAnsi"/>
-        </w:rPr>
-        <w:t>om</w:t>
-      </w:r>
-      <w:r>
-        <w:rPr>
-          <w:rFonts w:ascii="Helvetica" w:hAnsi="Helvetica" w:cstheme="minorHAnsi"/>
-        </w:rPr>
-        <w:t xml:space="preserve"> </w:t>
-      </w:r>
-      <w:r>
-        <w:rPr>
-          <w:rFonts w:ascii="Helvetica" w:hAnsi="Helvetica" w:cstheme="minorHAnsi"/>
-        </w:rPr>
-        <w:t xml:space="preserve">the </w:t>
-      </w:r>
-      <w:proofErr w:type="spellStart"/>
-      <w:r>
-        <w:rPr>
-          <w:rFonts w:ascii="Helvetica" w:hAnsi="Helvetica" w:cstheme="minorHAnsi"/>
-        </w:rPr>
-        <w:t>fALS</w:t>
-      </w:r>
-      <w:proofErr w:type="spellEnd"/>
-      <w:r>
-        <w:rPr>
-          <w:rFonts w:ascii="Helvetica" w:hAnsi="Helvetica" w:cstheme="minorHAnsi"/>
-        </w:rPr>
-        <w:t xml:space="preserve"> patients and healthy individuals. </w:t>
-      </w:r>
-      <w:r>
-        <w:rPr>
-          <w:rFonts w:ascii="Helvetica" w:hAnsi="Helvetica" w:cstheme="minorHAnsi"/>
-        </w:rPr>
-        <w:t xml:space="preserve">The fibroblast lines will be plated in a media, and reprogrammed into </w:t>
-      </w:r>
-      <w:r>
-        <w:rPr>
-          <w:rFonts w:ascii="Helvetica" w:hAnsi="Helvetica" w:cstheme="minorHAnsi"/>
-        </w:rPr>
-        <w:t xml:space="preserve">human </w:t>
-      </w:r>
-      <w:r>
-        <w:rPr>
-          <w:rFonts w:ascii="Helvetica" w:hAnsi="Helvetica" w:cstheme="minorHAnsi"/>
-        </w:rPr>
-        <w:t>induced pluripotent stem cells (</w:t>
-      </w:r>
-      <w:proofErr w:type="spellStart"/>
-      <w:r>
-        <w:rPr>
-          <w:rFonts w:ascii="Helvetica" w:hAnsi="Helvetica" w:cstheme="minorHAnsi"/>
-        </w:rPr>
-        <w:t>hiPSCs</w:t>
-      </w:r>
-      <w:proofErr w:type="spellEnd"/>
-      <w:r>
-        <w:rPr>
-          <w:rFonts w:ascii="Helvetica" w:hAnsi="Helvetica" w:cstheme="minorHAnsi"/>
-        </w:rPr>
-        <w:t>) using “</w:t>
-      </w:r>
-      <w:proofErr w:type="spellStart"/>
-      <w:r>
-        <w:rPr>
-          <w:rFonts w:ascii="Helvetica" w:hAnsi="Helvetica" w:cstheme="minorHAnsi"/>
-        </w:rPr>
-        <w:t>Yamanake</w:t>
-      </w:r>
-      <w:proofErr w:type="spellEnd"/>
-      <w:r>
-        <w:rPr>
-          <w:rFonts w:ascii="Helvetica" w:hAnsi="Helvetica" w:cstheme="minorHAnsi"/>
-        </w:rPr>
-        <w:t>-factors”.</w:t>
-      </w:r>
-      <w:r>
-        <w:rPr>
-          <w:rFonts w:ascii="Helvetica" w:hAnsi="Helvetica" w:cstheme="minorHAnsi"/>
-        </w:rPr>
-        <w:t xml:space="preserve"> These vectors could be transfected into the cells </w:t>
-      </w:r>
-      <w:r>
-        <w:rPr>
-          <w:rFonts w:ascii="Helvetica" w:hAnsi="Helvetica" w:cstheme="minorHAnsi"/>
-        </w:rPr>
-        <w:t>with a</w:t>
-      </w:r>
-      <w:r>
-        <w:rPr>
-          <w:rFonts w:ascii="Helvetica" w:hAnsi="Helvetica" w:cstheme="minorHAnsi"/>
-        </w:rPr>
-        <w:t xml:space="preserve"> transfection agent.</w:t>
-      </w:r>
-      <w:r>
-        <w:rPr>
-          <w:rFonts w:ascii="Helvetica" w:hAnsi="Helvetica" w:cstheme="minorHAnsi"/>
-        </w:rPr>
-        <w:t xml:space="preserve"> These cell </w:t>
-      </w:r>
-      <w:r>
-        <w:rPr>
-          <w:rFonts w:ascii="Helvetica" w:hAnsi="Helvetica" w:cstheme="minorHAnsi"/>
-        </w:rPr>
-        <w:t>lines, then</w:t>
-      </w:r>
-      <w:r>
-        <w:rPr>
-          <w:rFonts w:ascii="Helvetica" w:hAnsi="Helvetica" w:cstheme="minorHAnsi"/>
-        </w:rPr>
-        <w:t xml:space="preserve"> </w:t>
-      </w:r>
-      <w:r>
-        <w:rPr>
-          <w:rFonts w:ascii="Helvetica" w:hAnsi="Helvetica" w:cstheme="minorHAnsi"/>
-        </w:rPr>
-        <w:t>can be</w:t>
-      </w:r>
-      <w:r>
-        <w:rPr>
-          <w:rFonts w:ascii="Helvetica" w:hAnsi="Helvetica" w:cstheme="minorHAnsi"/>
-        </w:rPr>
-        <w:t xml:space="preserve"> constantly regenerated in subcultures and will be monitored until colonies will develop enough. </w:t>
-      </w:r>
-    </w:p>
-    <w:p>
-      <w:pPr>
-        <w:pStyle w:val="NormalWeb"/>
-        <w:spacing w:before="0" w:beforeAutospacing="0" w:after="0" w:afterAutospacing="0"/>
-        <w:rPr>
-          <w:rFonts w:ascii="Helvetica" w:hAnsi="Helvetica" w:cstheme="minorHAnsi"/>
-        </w:rPr>
-      </w:pPr>
-    </w:p>
-    <w:p>
-      <w:pPr>
-        <w:pStyle w:val="NormalWeb"/>
-        <w:spacing w:before="0" w:beforeAutospacing="0" w:after="0" w:afterAutospacing="0"/>
+      </w:pPr>
+      <w:r>
         <w:rPr>
           <w:rFonts w:ascii="Helvetica" w:hAnsi="Helvetica" w:cstheme="minorHAnsi"/>
           <w:b/>
           <w:bCs/>
           <w:u w:val="single"/>
         </w:rPr>
-      </w:pPr>
-      <w:r>
+        <w:t>Line cells</w:t>
+      </w:r>
+    </w:p>
+    <w:p>
+      <w:pPr>
+        <w:pStyle w:val="NormalWeb"/>
+        <w:spacing w:before="0" w:beforeAutospacing="0" w:after="0" w:afterAutospacing="0"/>
+        <w:rPr>
+          <w:rFonts w:ascii="Helvetica" w:hAnsi="Helvetica" w:cstheme="minorHAnsi"/>
+        </w:rPr>
+      </w:pPr>
+      <w:r>
+        <w:rPr>
+          <w:rFonts w:ascii="Helvetica" w:hAnsi="Helvetica" w:cstheme="minorHAnsi"/>
+        </w:rPr>
+        <w:t xml:space="preserve">Line cells will be established from biopsies </w:t>
+      </w:r>
+      <w:r>
+        <w:rPr>
+          <w:rFonts w:ascii="Helvetica" w:hAnsi="Helvetica" w:cstheme="minorHAnsi"/>
+        </w:rPr>
+        <w:t>(skin or hair</w:t>
+      </w:r>
+      <w:r>
+        <w:rPr>
+          <w:rFonts w:ascii="Helvetica" w:hAnsi="Helvetica" w:cstheme="minorHAnsi"/>
+        </w:rPr>
+        <w:t xml:space="preserve"> cells</w:t>
+      </w:r>
+      <w:r>
+        <w:rPr>
+          <w:rFonts w:ascii="Helvetica" w:hAnsi="Helvetica" w:cstheme="minorHAnsi"/>
+        </w:rPr>
+        <w:t xml:space="preserve">) </w:t>
+      </w:r>
+      <w:r>
+        <w:rPr>
+          <w:rFonts w:ascii="Helvetica" w:hAnsi="Helvetica" w:cstheme="minorHAnsi"/>
+        </w:rPr>
+        <w:t xml:space="preserve">obtained </w:t>
+      </w:r>
+      <w:r>
+        <w:rPr>
+          <w:rFonts w:ascii="Helvetica" w:hAnsi="Helvetica" w:cstheme="minorHAnsi"/>
+        </w:rPr>
+        <w:t xml:space="preserve">after consent </w:t>
+      </w:r>
+      <w:r>
+        <w:rPr>
+          <w:rFonts w:ascii="Helvetica" w:hAnsi="Helvetica" w:cstheme="minorHAnsi"/>
+        </w:rPr>
+        <w:t>fr</w:t>
+      </w:r>
+      <w:r>
+        <w:rPr>
+          <w:rFonts w:ascii="Helvetica" w:hAnsi="Helvetica" w:cstheme="minorHAnsi"/>
+        </w:rPr>
+        <w:t>om</w:t>
+      </w:r>
+      <w:r>
+        <w:rPr>
+          <w:rFonts w:ascii="Helvetica" w:hAnsi="Helvetica" w:cstheme="minorHAnsi"/>
+        </w:rPr>
+        <w:t xml:space="preserve"> </w:t>
+      </w:r>
+      <w:r>
+        <w:rPr>
+          <w:rFonts w:ascii="Helvetica" w:hAnsi="Helvetica" w:cstheme="minorHAnsi"/>
+        </w:rPr>
+        <w:t xml:space="preserve">the </w:t>
+      </w:r>
+      <w:proofErr w:type="spellStart"/>
+      <w:r>
+        <w:rPr>
+          <w:rFonts w:ascii="Helvetica" w:hAnsi="Helvetica" w:cstheme="minorHAnsi"/>
+        </w:rPr>
+        <w:t>fALS</w:t>
+      </w:r>
+      <w:proofErr w:type="spellEnd"/>
+      <w:r>
+        <w:rPr>
+          <w:rFonts w:ascii="Helvetica" w:hAnsi="Helvetica" w:cstheme="minorHAnsi"/>
+        </w:rPr>
+        <w:t xml:space="preserve"> patients and healthy individuals. </w:t>
+      </w:r>
+      <w:r>
+        <w:rPr>
+          <w:rFonts w:ascii="Helvetica" w:hAnsi="Helvetica" w:cstheme="minorHAnsi"/>
+        </w:rPr>
+        <w:t xml:space="preserve">The fibroblast lines will be plated in a media, and reprogrammed into </w:t>
+      </w:r>
+      <w:r>
+        <w:rPr>
+          <w:rFonts w:ascii="Helvetica" w:hAnsi="Helvetica" w:cstheme="minorHAnsi"/>
+        </w:rPr>
+        <w:t xml:space="preserve">human </w:t>
+      </w:r>
+      <w:r>
+        <w:rPr>
+          <w:rFonts w:ascii="Helvetica" w:hAnsi="Helvetica" w:cstheme="minorHAnsi"/>
+        </w:rPr>
+        <w:t>induced pluripotent stem cells (</w:t>
+      </w:r>
+      <w:proofErr w:type="spellStart"/>
+      <w:r>
+        <w:rPr>
+          <w:rFonts w:ascii="Helvetica" w:hAnsi="Helvetica" w:cstheme="minorHAnsi"/>
+        </w:rPr>
+        <w:t>hiPSCs</w:t>
+      </w:r>
+      <w:proofErr w:type="spellEnd"/>
+      <w:r>
+        <w:rPr>
+          <w:rFonts w:ascii="Helvetica" w:hAnsi="Helvetica" w:cstheme="minorHAnsi"/>
+        </w:rPr>
+        <w:t>) using “</w:t>
+      </w:r>
+      <w:proofErr w:type="spellStart"/>
+      <w:r>
+        <w:rPr>
+          <w:rFonts w:ascii="Helvetica" w:hAnsi="Helvetica" w:cstheme="minorHAnsi"/>
+        </w:rPr>
+        <w:t>Yamanake</w:t>
+      </w:r>
+      <w:proofErr w:type="spellEnd"/>
+      <w:r>
+        <w:rPr>
+          <w:rFonts w:ascii="Helvetica" w:hAnsi="Helvetica" w:cstheme="minorHAnsi"/>
+        </w:rPr>
+        <w:t>-factors”.</w:t>
+      </w:r>
+      <w:r>
+        <w:rPr>
+          <w:rFonts w:ascii="Helvetica" w:hAnsi="Helvetica" w:cstheme="minorHAnsi"/>
+        </w:rPr>
+        <w:t xml:space="preserve"> These vectors could be transfected into the cells </w:t>
+      </w:r>
+      <w:r>
+        <w:rPr>
+          <w:rFonts w:ascii="Helvetica" w:hAnsi="Helvetica" w:cstheme="minorHAnsi"/>
+        </w:rPr>
+        <w:t>with a</w:t>
+      </w:r>
+      <w:r>
+        <w:rPr>
+          <w:rFonts w:ascii="Helvetica" w:hAnsi="Helvetica" w:cstheme="minorHAnsi"/>
+        </w:rPr>
+        <w:t xml:space="preserve"> transfection agent.</w:t>
+      </w:r>
+      <w:r>
+        <w:rPr>
+          <w:rFonts w:ascii="Helvetica" w:hAnsi="Helvetica" w:cstheme="minorHAnsi"/>
+        </w:rPr>
+        <w:t xml:space="preserve"> These cell </w:t>
+      </w:r>
+      <w:r>
+        <w:rPr>
+          <w:rFonts w:ascii="Helvetica" w:hAnsi="Helvetica" w:cstheme="minorHAnsi"/>
+        </w:rPr>
+        <w:t>lines, then</w:t>
+      </w:r>
+      <w:r>
+        <w:rPr>
+          <w:rFonts w:ascii="Helvetica" w:hAnsi="Helvetica" w:cstheme="minorHAnsi"/>
+        </w:rPr>
+        <w:t xml:space="preserve"> </w:t>
+      </w:r>
+      <w:r>
+        <w:rPr>
+          <w:rFonts w:ascii="Helvetica" w:hAnsi="Helvetica" w:cstheme="minorHAnsi"/>
+        </w:rPr>
+        <w:t>can be</w:t>
+      </w:r>
+      <w:r>
+        <w:rPr>
+          <w:rFonts w:ascii="Helvetica" w:hAnsi="Helvetica" w:cstheme="minorHAnsi"/>
+        </w:rPr>
+        <w:t xml:space="preserve"> constantly regenerated in subcultures and will be monitored until colonies will develop enough. </w:t>
+      </w:r>
+    </w:p>
+    <w:p>
+      <w:pPr>
+        <w:pStyle w:val="NormalWeb"/>
+        <w:spacing w:before="0" w:beforeAutospacing="0" w:after="0" w:afterAutospacing="0"/>
+        <w:rPr>
+          <w:rFonts w:ascii="Helvetica" w:hAnsi="Helvetica" w:cstheme="minorHAnsi"/>
+        </w:rPr>
+      </w:pPr>
+    </w:p>
+    <w:p>
+      <w:pPr>
+        <w:pStyle w:val="NormalWeb"/>
+        <w:spacing w:before="0" w:beforeAutospacing="0" w:after="0" w:afterAutospacing="0"/>
         <w:rPr>
           <w:rFonts w:ascii="Helvetica" w:hAnsi="Helvetica" w:cstheme="minorHAnsi"/>
           <w:b/>
           <w:bCs/>
           <w:u w:val="single"/>
         </w:rPr>
-        <w:t>CRISPR/Cas9 genome editing</w:t>
-      </w:r>
-    </w:p>
-    <w:p>
-      <w:pPr>
-        <w:pStyle w:val="NormalWeb"/>
-        <w:spacing w:before="0" w:beforeAutospacing="0" w:after="0" w:afterAutospacing="0"/>
-        <w:rPr>
-          <w:rFonts w:ascii="Helvetica" w:hAnsi="Helvetica" w:cstheme="minorHAnsi"/>
-        </w:rPr>
-      </w:pPr>
-      <w:r>
-        <w:rPr>
-          <w:rFonts w:ascii="Helvetica" w:hAnsi="Helvetica" w:cstheme="minorHAnsi"/>
-        </w:rPr>
-        <w:t xml:space="preserve">To </w:t>
-      </w:r>
-      <w:r>
-        <w:rPr>
-          <w:rFonts w:ascii="Helvetica" w:hAnsi="Helvetica" w:cstheme="minorHAnsi"/>
-        </w:rPr>
-        <w:t>increase the significance of the research</w:t>
-      </w:r>
-      <w:r>
-        <w:rPr>
-          <w:rFonts w:ascii="Helvetica" w:hAnsi="Helvetica" w:cstheme="minorHAnsi"/>
-        </w:rPr>
-        <w:t>,</w:t>
-      </w:r>
-      <w:r>
-        <w:rPr>
-          <w:rFonts w:ascii="Helvetica" w:hAnsi="Helvetica" w:cstheme="minorHAnsi"/>
-        </w:rPr>
-        <w:t xml:space="preserve"> mutations</w:t>
-      </w:r>
-      <w:r>
-        <w:rPr>
-          <w:rFonts w:ascii="Helvetica" w:hAnsi="Helvetica" w:cstheme="minorHAnsi"/>
-        </w:rPr>
-        <w:t xml:space="preserve"> which have been linked to ALS</w:t>
-      </w:r>
-      <w:r>
-        <w:rPr>
-          <w:rFonts w:ascii="Helvetica" w:hAnsi="Helvetica" w:cstheme="minorHAnsi"/>
-        </w:rPr>
-        <w:t xml:space="preserve"> will be performed using CRISPR/Cas9 vector and guide RNAs (gRNA) to </w:t>
-      </w:r>
-      <w:r>
-        <w:rPr>
-          <w:rFonts w:ascii="Helvetica" w:hAnsi="Helvetica" w:cstheme="minorHAnsi"/>
-        </w:rPr>
-        <w:t>create double</w:t>
-      </w:r>
-      <w:r>
-        <w:rPr>
-          <w:rFonts w:ascii="Helvetica" w:hAnsi="Helvetica" w:cstheme="minorHAnsi"/>
-        </w:rPr>
-        <w:t xml:space="preserve"> strand break at the target site</w:t>
-      </w:r>
-      <w:r>
-        <w:rPr>
-          <w:rFonts w:ascii="Helvetica" w:hAnsi="Helvetica" w:cstheme="minorHAnsi"/>
-        </w:rPr>
-        <w:t xml:space="preserve"> and </w:t>
-      </w:r>
-      <w:r>
-        <w:rPr>
-          <w:rFonts w:ascii="Helvetica" w:hAnsi="Helvetica" w:cstheme="minorHAnsi"/>
-        </w:rPr>
-        <w:t>insert the FUS mutated gene with mutation in the C-terminal nuclear localization sequence (NLS) (see figure</w:t>
-      </w:r>
-      <w:r>
-        <w:rPr>
-          <w:rFonts w:ascii="Helvetica" w:hAnsi="Helvetica" w:cstheme="minorHAnsi"/>
-        </w:rPr>
-        <w:t xml:space="preserve"> </w:t>
-      </w:r>
-      <w:r>
-        <w:rPr>
-          <w:rFonts w:ascii="Helvetica" w:hAnsi="Helvetica" w:cstheme="minorHAnsi"/>
-        </w:rPr>
-        <w:t>2</w:t>
-      </w:r>
-      <w:r>
-        <w:rPr>
-          <w:rFonts w:ascii="Helvetica" w:hAnsi="Helvetica" w:cstheme="minorHAnsi"/>
-        </w:rPr>
-        <w:t xml:space="preserve"> – </w:t>
-      </w:r>
-      <w:r>
-        <w:rPr>
-          <w:rFonts w:ascii="Helvetica" w:hAnsi="Helvetica" w:cstheme="minorHAnsi"/>
-        </w:rPr>
-        <w:t>GFP-FUS mutants</w:t>
-      </w:r>
-      <w:r>
-        <w:rPr>
-          <w:rFonts w:ascii="Helvetica" w:hAnsi="Helvetica" w:cstheme="minorHAnsi"/>
-        </w:rPr>
-        <w:t xml:space="preserve">). </w:t>
-      </w:r>
-      <w:r>
-        <w:rPr>
-          <w:rFonts w:ascii="Helvetica" w:hAnsi="Helvetica" w:cstheme="minorHAnsi"/>
-        </w:rPr>
-        <w:t>These proteins will be GFP-tagged.</w:t>
-      </w:r>
-    </w:p>
-    <w:p>
-      <w:pPr>
-        <w:pStyle w:val="NormalWeb"/>
-        <w:spacing w:before="0" w:beforeAutospacing="0" w:after="0" w:afterAutospacing="0"/>
-        <w:rPr>
-          <w:rFonts w:ascii="Helvetica" w:hAnsi="Helvetica" w:cstheme="minorHAnsi"/>
-        </w:rPr>
-      </w:pPr>
-    </w:p>
-    <w:p>
-      <w:pPr>
-        <w:pStyle w:val="NormalWeb"/>
-        <w:spacing w:before="0" w:beforeAutospacing="0" w:after="0" w:afterAutospacing="0"/>
-        <w:rPr>
-          <w:rFonts w:ascii="Helvetica" w:hAnsi="Helvetica" w:cstheme="minorHAnsi"/>
-        </w:rPr>
-      </w:pPr>
-    </w:p>
-    <w:p>
-      <w:pPr>
-        <w:pStyle w:val="NormalWeb"/>
-        <w:spacing w:before="0" w:beforeAutospacing="0" w:after="0" w:afterAutospacing="0"/>
+      </w:pPr>
+      <w:r>
         <w:rPr>
           <w:rFonts w:ascii="Helvetica" w:hAnsi="Helvetica" w:cstheme="minorHAnsi"/>
           <w:b/>
           <w:bCs/>
           <w:u w:val="single"/>
         </w:rPr>
-      </w:pPr>
-      <w:r>
+        <w:t>CRISPR/Cas9 genome editing</w:t>
+      </w:r>
+    </w:p>
+    <w:p>
+      <w:pPr>
+        <w:pStyle w:val="NormalWeb"/>
+        <w:spacing w:before="0" w:beforeAutospacing="0" w:after="0" w:afterAutospacing="0"/>
+        <w:rPr>
+          <w:rFonts w:ascii="Helvetica" w:hAnsi="Helvetica" w:cstheme="minorHAnsi"/>
+        </w:rPr>
+      </w:pPr>
+      <w:r>
+        <w:rPr>
+          <w:rFonts w:ascii="Helvetica" w:hAnsi="Helvetica" w:cstheme="minorHAnsi"/>
+        </w:rPr>
+        <w:t xml:space="preserve">To </w:t>
+      </w:r>
+      <w:r>
+        <w:rPr>
+          <w:rFonts w:ascii="Helvetica" w:hAnsi="Helvetica" w:cstheme="minorHAnsi"/>
+        </w:rPr>
+        <w:t>increase the significance of the research</w:t>
+      </w:r>
+      <w:r>
+        <w:rPr>
+          <w:rFonts w:ascii="Helvetica" w:hAnsi="Helvetica" w:cstheme="minorHAnsi"/>
+        </w:rPr>
+        <w:t>,</w:t>
+      </w:r>
+      <w:r>
+        <w:rPr>
+          <w:rFonts w:ascii="Helvetica" w:hAnsi="Helvetica" w:cstheme="minorHAnsi"/>
+        </w:rPr>
+        <w:t xml:space="preserve"> mutations</w:t>
+      </w:r>
+      <w:r>
+        <w:rPr>
+          <w:rFonts w:ascii="Helvetica" w:hAnsi="Helvetica" w:cstheme="minorHAnsi"/>
+        </w:rPr>
+        <w:t xml:space="preserve"> which have been linked to ALS</w:t>
+      </w:r>
+      <w:r>
+        <w:rPr>
+          <w:rFonts w:ascii="Helvetica" w:hAnsi="Helvetica" w:cstheme="minorHAnsi"/>
+        </w:rPr>
+        <w:t xml:space="preserve"> will be performed using CRISPR/Cas9 vector and guide RNAs (gRNA) to </w:t>
+      </w:r>
+      <w:r>
+        <w:rPr>
+          <w:rFonts w:ascii="Helvetica" w:hAnsi="Helvetica" w:cstheme="minorHAnsi"/>
+        </w:rPr>
+        <w:t>create double</w:t>
+      </w:r>
+      <w:r>
+        <w:rPr>
+          <w:rFonts w:ascii="Helvetica" w:hAnsi="Helvetica" w:cstheme="minorHAnsi"/>
+        </w:rPr>
+        <w:t xml:space="preserve"> strand break at the target site</w:t>
+      </w:r>
+      <w:r>
+        <w:rPr>
+          <w:rFonts w:ascii="Helvetica" w:hAnsi="Helvetica" w:cstheme="minorHAnsi"/>
+        </w:rPr>
+        <w:t xml:space="preserve"> and </w:t>
+      </w:r>
+      <w:r>
+        <w:rPr>
+          <w:rFonts w:ascii="Helvetica" w:hAnsi="Helvetica" w:cstheme="minorHAnsi"/>
+        </w:rPr>
+        <w:t xml:space="preserve">insert the mutated </w:t>
+      </w:r>
+      <w:r>
+        <w:rPr>
+          <w:rFonts w:ascii="Helvetica" w:hAnsi="Helvetica" w:cstheme="minorHAnsi"/>
+        </w:rPr>
+        <w:t>sequence</w:t>
+      </w:r>
+      <w:r>
+        <w:rPr>
+          <w:rFonts w:ascii="Helvetica" w:hAnsi="Helvetica" w:cstheme="minorHAnsi"/>
+        </w:rPr>
+        <w:t xml:space="preserve"> in the C-terminal nuclear localization sequence (NLS) </w:t>
+      </w:r>
+      <w:r>
+        <w:rPr>
+          <w:rFonts w:ascii="Helvetica" w:hAnsi="Helvetica" w:cstheme="minorHAnsi"/>
+        </w:rPr>
+        <w:t xml:space="preserve">of the </w:t>
+      </w:r>
+      <w:r>
+        <w:rPr>
+          <w:rFonts w:ascii="Helvetica" w:hAnsi="Helvetica" w:cstheme="minorHAnsi"/>
+        </w:rPr>
+        <w:t>g</w:t>
+      </w:r>
+      <w:r>
+        <w:rPr>
+          <w:rFonts w:ascii="Helvetica" w:hAnsi="Helvetica" w:cstheme="minorHAnsi"/>
+        </w:rPr>
+        <w:t>ene</w:t>
+      </w:r>
+      <w:r>
+        <w:rPr>
+          <w:rStyle w:val="FootnoteReference"/>
+          <w:rFonts w:ascii="Helvetica" w:hAnsi="Helvetica" w:cstheme="minorHAnsi"/>
+        </w:rPr>
+        <w:footnoteReference w:id="2"/>
+      </w:r>
+      <w:r>
+        <w:rPr>
+          <w:rFonts w:ascii="Helvetica" w:hAnsi="Helvetica" w:cstheme="minorHAnsi"/>
+        </w:rPr>
+        <w:t>.</w:t>
+      </w:r>
+      <w:r>
+        <w:rPr>
+          <w:rFonts w:ascii="Helvetica" w:hAnsi="Helvetica" w:cstheme="minorHAnsi"/>
+        </w:rPr>
+        <w:t xml:space="preserve"> </w:t>
+      </w:r>
+      <w:r>
+        <w:rPr>
+          <w:rFonts w:ascii="Helvetica" w:hAnsi="Helvetica" w:cstheme="minorHAnsi"/>
+        </w:rPr>
+        <w:t>These proteins will be GFP-tagged.</w:t>
+      </w:r>
+    </w:p>
+    <w:p>
+      <w:pPr>
+        <w:pStyle w:val="NormalWeb"/>
+        <w:spacing w:before="0" w:beforeAutospacing="0" w:after="0" w:afterAutospacing="0"/>
+        <w:rPr>
+          <w:rFonts w:ascii="Helvetica" w:hAnsi="Helvetica" w:cstheme="minorHAnsi"/>
+        </w:rPr>
+      </w:pPr>
+    </w:p>
+    <w:p>
+      <w:pPr>
+        <w:pStyle w:val="NormalWeb"/>
+        <w:spacing w:before="0" w:beforeAutospacing="0" w:after="0" w:afterAutospacing="0"/>
         <w:rPr>
           <w:rFonts w:ascii="Helvetica" w:hAnsi="Helvetica" w:cstheme="minorHAnsi"/>
           <w:b/>
           <w:bCs/>
           <w:u w:val="single"/>
         </w:rPr>
+      </w:pPr>
+      <w:r>
+        <w:rPr>
+          <w:rFonts w:ascii="Helvetica" w:hAnsi="Helvetica" w:cstheme="minorHAnsi"/>
+          <w:b/>
+          <w:bCs/>
+          <w:u w:val="single"/>
+        </w:rPr>
         <w:t>Study</w:t>
       </w:r>
     </w:p>
@@ -843,19 +857,7 @@
         <w:rPr>
           <w:rFonts w:ascii="Helvetica" w:hAnsi="Helvetica"/>
         </w:rPr>
-        <w:t>Electrophysiology of moto</w:t>
-      </w:r>
-      <w:r>
-        <w:rPr>
-          <w:rFonts w:ascii="Helvetica" w:hAnsi="Helvetica"/>
-        </w:rPr>
-        <w:t>r</w:t>
-      </w:r>
-      <w:r>
-        <w:rPr>
-          <w:rFonts w:ascii="Helvetica" w:hAnsi="Helvetica"/>
-        </w:rPr>
-        <w:t xml:space="preserve"> neurons will be performed to check </w:t>
+        <w:t xml:space="preserve">Electrophysiology of motor neurons will be performed to check </w:t>
       </w:r>
       <w:r>
         <w:rPr>
@@ -867,31 +869,25 @@
         <w:rPr>
           <w:rFonts w:ascii="Helvetica" w:hAnsi="Helvetica"/>
         </w:rPr>
-        <w:t>presence of voltage-gated Na+ and K+ channels, action potentials and intr</w:t>
-      </w:r>
-      <w:r>
-        <w:rPr>
-          <w:rFonts w:ascii="Helvetica" w:hAnsi="Helvetica"/>
-        </w:rPr>
-        <w:t>a</w:t>
-      </w:r>
-      <w:r>
-        <w:rPr>
-          <w:rFonts w:ascii="Helvetica" w:hAnsi="Helvetica"/>
-        </w:rPr>
-        <w:t>cellular calcium.</w:t>
-      </w:r>
-      <w:r>
-        <w:rPr>
-          <w:rFonts w:ascii="Helvetica" w:hAnsi="Helvetica"/>
-        </w:rPr>
-        <w:t xml:space="preserve"> After extended maturation of the cultures, we will look for </w:t>
-      </w:r>
-      <w:r>
-        <w:rPr>
-          <w:rFonts w:ascii="Helvetica" w:hAnsi="Helvetica"/>
-        </w:rPr>
-        <w:t xml:space="preserve">an increase for FUS aggregates and will </w:t>
+        <w:t xml:space="preserve">presence of voltage-gated Na+ and K+ channels, action potentials and intracellular calcium. After extended maturation of the cultures, we will look for </w:t>
+      </w:r>
+      <w:r>
+        <w:rPr>
+          <w:rFonts w:ascii="Helvetica" w:hAnsi="Helvetica"/>
+        </w:rPr>
+        <w:t xml:space="preserve">an increase </w:t>
+      </w:r>
+      <w:r>
+        <w:rPr>
+          <w:rFonts w:ascii="Helvetica" w:hAnsi="Helvetica"/>
+        </w:rPr>
+        <w:t>of</w:t>
+      </w:r>
+      <w:r>
+        <w:rPr>
+          <w:rFonts w:ascii="Helvetica" w:hAnsi="Helvetica"/>
+        </w:rPr>
+        <w:t xml:space="preserve"> FUS aggregates and will </w:t>
       </w:r>
       <w:r>
         <w:rPr>
@@ -927,13 +923,13 @@
         <w:rPr>
           <w:rFonts w:ascii="Helvetica" w:hAnsi="Helvetica"/>
         </w:rPr>
-        <w:t xml:space="preserve">compared to </w:t>
-      </w:r>
-      <w:r>
-        <w:rPr>
-          <w:rFonts w:ascii="Helvetica" w:hAnsi="Helvetica"/>
-        </w:rPr>
-        <w:t>normal cells extracted from healthy patients</w:t>
+        <w:t xml:space="preserve">to </w:t>
+      </w:r>
+      <w:r>
+        <w:rPr>
+          <w:rFonts w:ascii="Helvetica" w:hAnsi="Helvetica"/>
+        </w:rPr>
+        <w:t>normal cells from healthy patients</w:t>
       </w:r>
       <w:r>
         <w:rPr>
@@ -953,35 +949,142 @@
     <w:p>
       <w:pPr>
         <w:pStyle w:val="NormalWeb"/>
-        <w:rPr>
-          <w:rFonts w:ascii="Helvetica" w:hAnsi="Helvetica" w:cstheme="minorHAnsi"/>
+        <w:spacing w:before="0" w:beforeAutospacing="0" w:after="0" w:afterAutospacing="0"/>
+        <w:rPr>
+          <w:rFonts w:ascii="Helvetica" w:hAnsi="Helvetica" w:cstheme="minorHAnsi"/>
+          <w:b/>
+          <w:bCs/>
           <w:u w:val="single"/>
         </w:rPr>
       </w:pPr>
       <w:r>
         <w:rPr>
           <w:rFonts w:ascii="Helvetica" w:hAnsi="Helvetica" w:cstheme="minorHAnsi"/>
+          <w:b/>
+          <w:bCs/>
           <w:u w:val="single"/>
         </w:rPr>
         <w:lastRenderedPageBreak/>
-        <w:t>Reference</w:t>
-      </w:r>
-      <w:r>
-        <w:rPr>
-          <w:rFonts w:ascii="Helvetica" w:hAnsi="Helvetica" w:cstheme="minorHAnsi"/>
+        <w:t xml:space="preserve">Motivations for the specifics </w:t>
+      </w:r>
+      <w:r>
+        <w:rPr>
+          <w:rFonts w:ascii="Helvetica" w:hAnsi="Helvetica" w:cstheme="minorHAnsi"/>
+          <w:b/>
+          <w:bCs/>
           <w:u w:val="single"/>
         </w:rPr>
-        <w:t>s</w:t>
-      </w:r>
-      <w:r>
-        <w:rPr>
-          <w:rFonts w:ascii="Helvetica" w:hAnsi="Helvetica" w:cstheme="minorHAnsi"/>
-        </w:rPr>
-        <w:t>:</w:t>
+        <w:t>o</w:t>
+      </w:r>
+      <w:r>
+        <w:rPr>
+          <w:rFonts w:ascii="Helvetica" w:hAnsi="Helvetica" w:cstheme="minorHAnsi"/>
+          <w:b/>
+          <w:bCs/>
+          <w:u w:val="single"/>
+        </w:rPr>
+        <w:t xml:space="preserve">f the methodology  </w:t>
       </w:r>
     </w:p>
     <w:p>
       <w:pPr>
+        <w:pStyle w:val="NormalWeb"/>
+        <w:spacing w:before="0" w:beforeAutospacing="0" w:after="0" w:afterAutospacing="0"/>
+        <w:rPr>
+          <w:rFonts w:ascii="Helvetica" w:hAnsi="Helvetica" w:cstheme="minorHAnsi"/>
+        </w:rPr>
+      </w:pPr>
+      <w:r>
+        <w:rPr>
+          <w:rFonts w:ascii="Helvetica" w:hAnsi="Helvetica" w:cstheme="minorHAnsi"/>
+        </w:rPr>
+        <w:t xml:space="preserve">The reasons to select patients of mutated FUS gene is to compare their cells with the cells with the same mutated gene using CRISP and acts as </w:t>
+      </w:r>
+      <w:r>
+        <w:rPr>
+          <w:rFonts w:ascii="Helvetica" w:hAnsi="Helvetica" w:cstheme="minorHAnsi"/>
+        </w:rPr>
+        <w:t xml:space="preserve">an </w:t>
+      </w:r>
+      <w:r>
+        <w:rPr>
+          <w:rFonts w:ascii="Helvetica" w:hAnsi="Helvetica" w:cstheme="minorHAnsi"/>
+        </w:rPr>
+        <w:t xml:space="preserve">additional validation </w:t>
+      </w:r>
+      <w:r>
+        <w:rPr>
+          <w:rFonts w:ascii="Helvetica" w:hAnsi="Helvetica" w:cstheme="minorHAnsi"/>
+        </w:rPr>
+        <w:t>step. Because</w:t>
+      </w:r>
+      <w:r>
+        <w:rPr>
+          <w:rFonts w:ascii="Helvetica" w:hAnsi="Helvetica" w:cstheme="minorHAnsi"/>
+        </w:rPr>
+        <w:t xml:space="preserve"> it a genetic disease study, CRISP-Cas9 seems the natural choice for </w:t>
+      </w:r>
+      <w:r>
+        <w:rPr>
+          <w:rFonts w:ascii="Helvetica" w:hAnsi="Helvetica" w:cstheme="minorHAnsi"/>
+        </w:rPr>
+        <w:t>this gene editing.</w:t>
+      </w:r>
+    </w:p>
+    <w:p>
+      <w:pPr>
+        <w:pStyle w:val="NormalWeb"/>
+        <w:rPr>
+          <w:rFonts w:ascii="Helvetica" w:hAnsi="Helvetica" w:cstheme="minorHAnsi"/>
+          <w:u w:val="single"/>
+        </w:rPr>
+      </w:pPr>
+      <w:r>
+        <w:rPr>
+          <w:rFonts w:ascii="Helvetica" w:hAnsi="Helvetica" w:cstheme="minorHAnsi"/>
+          <w:b/>
+          <w:bCs/>
+          <w:u w:val="single"/>
+        </w:rPr>
+        <w:t>References</w:t>
+      </w:r>
+      <w:r>
+        <w:rPr>
+          <w:rFonts w:ascii="Helvetica" w:hAnsi="Helvetica" w:cstheme="minorHAnsi"/>
+        </w:rPr>
+        <w:t>:</w:t>
+      </w:r>
+    </w:p>
+    <w:p>
+      <w:pPr>
+        <w:pStyle w:val="NormalWeb"/>
+        <w:rPr>
+          <w:rFonts w:ascii="Helvetica" w:hAnsi="Helvetica" w:cstheme="minorHAnsi"/>
+          <w14:textOutline w14:w="9525" w14:cap="rnd" w14:cmpd="sng" w14:algn="ctr">
+            <w14:noFill/>
+            <w14:prstDash w14:val="solid"/>
+            <w14:bevel/>
+          </w14:textOutline>
+        </w:rPr>
+      </w:pPr>
+      <w:hyperlink r:id="rId8" w:history="1">
+        <w:r>
+          <w:rPr>
+            <w:rStyle w:val="Hyperlink"/>
+            <w:rFonts w:ascii="Helvetica" w:hAnsi="Helvetica" w:cstheme="minorHAnsi"/>
+            <w:color w:val="auto"/>
+            <w14:textOutline w14:w="9525" w14:cap="rnd" w14:cmpd="sng" w14:algn="ctr">
+              <w14:noFill/>
+              <w14:prstDash w14:val="solid"/>
+              <w14:bevel/>
+            </w14:textOutline>
+          </w:rPr>
+          <w:t>https://en.wikipedia.org/wiki/RNA-binding_protein_FUS</w:t>
+        </w:r>
+      </w:hyperlink>
+    </w:p>
+    <w:p>
+      <w:pPr>
         <w:shd w:val="clear" w:color="auto" w:fill="FFFFFF"/>
         <w:rPr>
           <w:rFonts w:ascii="Helvetica" w:eastAsiaTheme="majorEastAsia" w:hAnsi="Helvetica" w:cs="Segoe UI"/>
@@ -1001,20 +1104,9 @@
             <w14:bevel/>
           </w14:textOutline>
         </w:rPr>
-        <w:t xml:space="preserve">Kwiatkowski et Al. - </w:t>
-      </w:r>
-      <w:r>
-        <w:rPr>
-          <w:rFonts w:ascii="Helvetica" w:hAnsi="Helvetica"/>
-          <w14:textOutline w14:w="9525" w14:cap="rnd" w14:cmpd="sng" w14:algn="ctr">
-            <w14:noFill/>
-            <w14:prstDash w14:val="solid"/>
-            <w14:bevel/>
-          </w14:textOutline>
-        </w:rPr>
-        <w:t xml:space="preserve">Mutations in the FUS/TLS gene on chromosome 16 cause familial amyotrophic lateral sclerosis, DOI: </w:t>
-      </w:r>
-      <w:hyperlink r:id="rId8" w:history="1">
+        <w:t xml:space="preserve">Kwiatkowski et Al. - Mutations in the FUS/TLS gene on chromosome 16 cause familial amyotrophic lateral sclerosis, DOI: </w:t>
+      </w:r>
+      <w:hyperlink r:id="rId9" w:history="1">
         <w:r>
           <w:rPr>
             <w:rStyle w:val="Hyperlink"/>
@@ -1041,7 +1133,7 @@
         </w:rPr>
         <w:t xml:space="preserve"> - </w:t>
       </w:r>
-      <w:hyperlink r:id="rId9" w:history="1">
+      <w:hyperlink r:id="rId10" w:history="1">
         <w:r>
           <w:rPr>
             <w:rStyle w:val="Hyperlink"/>
@@ -1054,60 +1146,6 @@
             </w14:textOutline>
           </w:rPr>
           <w:t>https://pubmed.ncbi.nlm.nih.gov/19251627/</w:t>
-        </w:r>
-      </w:hyperlink>
-    </w:p>
-    <w:p>
-      <w:pPr>
-        <w:pStyle w:val="NormalWeb"/>
-        <w:rPr>
-          <w:rFonts w:ascii="Helvetica" w:hAnsi="Helvetica" w:cstheme="minorHAnsi"/>
-          <w14:textOutline w14:w="9525" w14:cap="rnd" w14:cmpd="sng" w14:algn="ctr">
-            <w14:noFill/>
-            <w14:prstDash w14:val="solid"/>
-            <w14:bevel/>
-          </w14:textOutline>
-        </w:rPr>
-      </w:pPr>
-      <w:hyperlink r:id="rId10" w:history="1">
-        <w:r>
-          <w:rPr>
-            <w:rStyle w:val="Hyperlink"/>
-            <w:rFonts w:ascii="Helvetica" w:hAnsi="Helvetica" w:cstheme="minorHAnsi"/>
-            <w:color w:val="auto"/>
-            <w14:textOutline w14:w="9525" w14:cap="rnd" w14:cmpd="sng" w14:algn="ctr">
-              <w14:noFill/>
-              <w14:prstDash w14:val="solid"/>
-              <w14:bevel/>
-            </w14:textOutline>
-          </w:rPr>
-          <w:t>https://en.wikipedia.org/wiki/RNA-bin</w:t>
-        </w:r>
-        <w:r>
-          <w:rPr>
-            <w:rStyle w:val="Hyperlink"/>
-            <w:rFonts w:ascii="Helvetica" w:hAnsi="Helvetica" w:cstheme="minorHAnsi"/>
-            <w:color w:val="auto"/>
-            <w14:textOutline w14:w="9525" w14:cap="rnd" w14:cmpd="sng" w14:algn="ctr">
-              <w14:noFill/>
-              <w14:prstDash w14:val="solid"/>
-              <w14:bevel/>
-            </w14:textOutline>
-          </w:rPr>
-          <w:t>d</w:t>
-        </w:r>
-        <w:r>
-          <w:rPr>
-            <w:rStyle w:val="Hyperlink"/>
-            <w:rFonts w:ascii="Helvetica" w:hAnsi="Helvetica" w:cstheme="minorHAnsi"/>
-            <w:color w:val="auto"/>
-            <w14:textOutline w14:w="9525" w14:cap="rnd" w14:cmpd="sng" w14:algn="ctr">
-              <w14:noFill/>
-              <w14:prstDash w14:val="solid"/>
-              <w14:bevel/>
-            </w14:textOutline>
-          </w:rPr>
-          <w:t>ing_protein_FUS</w:t>
         </w:r>
       </w:hyperlink>
     </w:p>
@@ -1306,20 +1344,7 @@
             <w14:bevel/>
           </w14:textOutline>
         </w:rPr>
-        <w:t xml:space="preserve"> Min Chook</w:t>
-      </w:r>
-      <w:r>
-        <w:rPr>
-          <w:rFonts w:ascii="Helvetica" w:hAnsi="Helvetica" w:cs="Open Sans"/>
-          <w:color w:val="000000" w:themeColor="text1"/>
-          <w:shd w:val="clear" w:color="auto" w:fill="FFFFFF"/>
-          <w14:textOutline w14:w="9525" w14:cap="rnd" w14:cmpd="sng" w14:algn="ctr">
-            <w14:noFill/>
-            <w14:prstDash w14:val="solid"/>
-            <w14:bevel/>
-          </w14:textOutline>
-        </w:rPr>
-        <w:t xml:space="preserve"> - </w:t>
+        <w:t xml:space="preserve"> Min Chook - </w:t>
       </w:r>
       <w:r>
         <w:rPr>
@@ -1574,8 +1599,6 @@
             <w:rStyle w:val="Hyperlink"/>
             <w:rFonts w:ascii="Helvetica" w:eastAsiaTheme="majorEastAsia" w:hAnsi="Helvetica" w:cs="Arial"/>
             <w:color w:val="auto"/>
-            <w:sz w:val="20"/>
-            <w:szCs w:val="20"/>
             <w:shd w:val="clear" w:color="auto" w:fill="FFFFFF"/>
             <w14:textOutline w14:w="9525" w14:cap="rnd" w14:cmpd="sng" w14:algn="ctr">
               <w14:noFill/>
@@ -1591,8 +1614,6 @@
             <w:rStyle w:val="Hyperlink"/>
             <w:rFonts w:ascii="Helvetica" w:eastAsiaTheme="majorEastAsia" w:hAnsi="Helvetica" w:cs="Arial"/>
             <w:color w:val="auto"/>
-            <w:sz w:val="20"/>
-            <w:szCs w:val="20"/>
             <w:shd w:val="clear" w:color="auto" w:fill="FFFFFF"/>
             <w14:textOutline w14:w="9525" w14:cap="rnd" w14:cmpd="sng" w14:algn="ctr">
               <w14:noFill/>
@@ -1608,8 +1629,6 @@
             <w:rStyle w:val="Hyperlink"/>
             <w:rFonts w:ascii="Helvetica" w:eastAsiaTheme="majorEastAsia" w:hAnsi="Helvetica" w:cs="Arial"/>
             <w:color w:val="auto"/>
-            <w:sz w:val="20"/>
-            <w:szCs w:val="20"/>
             <w:shd w:val="clear" w:color="auto" w:fill="FFFFFF"/>
             <w14:textOutline w14:w="9525" w14:cap="rnd" w14:cmpd="sng" w14:algn="ctr">
               <w14:noFill/>
@@ -1690,18 +1709,7 @@
             <w14:bevel/>
           </w14:textOutline>
         </w:rPr>
-        <w:t>https://medlineplus.gov/genetics/gene/fus/</w:t>
-      </w:r>
-      <w:r>
-        <w:rPr>
-          <w:rFonts w:ascii="Helvetica" w:hAnsi="Helvetica"/>
-          <w14:textOutline w14:w="9525" w14:cap="rnd" w14:cmpd="sng" w14:algn="ctr">
-            <w14:noFill/>
-            <w14:prstDash w14:val="solid"/>
-            <w14:bevel/>
-          </w14:textOutline>
-        </w:rPr>
-        <w:t xml:space="preserve"> </w:t>
+        <w:t xml:space="preserve">https://medlineplus.gov/genetics/gene/fus/ </w:t>
       </w:r>
     </w:p>
     <w:p>
@@ -1865,21 +1873,7 @@
             <w14:bevel/>
           </w14:textOutline>
         </w:rPr>
-        <w:t xml:space="preserve">Fig 1. </w:t>
-      </w:r>
-      <w:r>
-        <w:rPr>
-          <w:rFonts w:ascii="Helvetica" w:hAnsi="Helvetica"/>
-          <w:b/>
-          <w:bCs/>
-          <w:color w:val="1F3864" w:themeColor="accent1" w:themeShade="80"/>
-          <w14:textOutline w14:w="9525" w14:cap="rnd" w14:cmpd="sng" w14:algn="ctr">
-            <w14:noFill/>
-            <w14:prstDash w14:val="solid"/>
-            <w14:bevel/>
-          </w14:textOutline>
-        </w:rPr>
-        <w:t>FUS DNA Repair mechanism</w:t>
+        <w:t>Fig 1. FUS DNA Repair mechanism</w:t>
       </w:r>
     </w:p>
     <w:p>
@@ -2457,6 +2451,121 @@
     <w:p>
       <w:r>
         <w:continuationSeparator/>
+      </w:r>
+    </w:p>
+  </w:footnote>
+  <w:footnote w:id="1">
+    <w:p>
+      <w:pPr>
+        <w:pStyle w:val="FootnoteText"/>
+        <w:rPr>
+          <w:rFonts w:ascii="Helvetica" w:hAnsi="Helvetica"/>
+          <w:sz w:val="16"/>
+          <w:szCs w:val="16"/>
+          <w14:textOutline w14:w="9525" w14:cap="rnd" w14:cmpd="sng" w14:algn="ctr">
+            <w14:noFill/>
+            <w14:prstDash w14:val="solid"/>
+            <w14:bevel/>
+          </w14:textOutline>
+        </w:rPr>
+      </w:pPr>
+      <w:r>
+        <w:rPr>
+          <w:rStyle w:val="FootnoteReference"/>
+        </w:rPr>
+        <w:footnoteRef/>
+      </w:r>
+      <w:r>
+        <w:t xml:space="preserve"> </w:t>
+      </w:r>
+      <w:r>
+        <w:rPr>
+          <w:rFonts w:ascii="Helvetica" w:hAnsi="Helvetica"/>
+          <w:sz w:val="16"/>
+          <w:szCs w:val="16"/>
+        </w:rPr>
+        <w:t xml:space="preserve">See </w:t>
+      </w:r>
+      <w:r>
+        <w:rPr>
+          <w:rFonts w:ascii="Helvetica" w:hAnsi="Helvetica"/>
+          <w:sz w:val="16"/>
+          <w:szCs w:val="16"/>
+          <w14:textOutline w14:w="9525" w14:cap="rnd" w14:cmpd="sng" w14:algn="ctr">
+            <w14:noFill/>
+            <w14:prstDash w14:val="solid"/>
+            <w14:bevel/>
+          </w14:textOutline>
+        </w:rPr>
+        <w:t>f</w:t>
+      </w:r>
+      <w:r>
+        <w:rPr>
+          <w:rFonts w:ascii="Helvetica" w:hAnsi="Helvetica"/>
+          <w:sz w:val="16"/>
+          <w:szCs w:val="16"/>
+          <w14:textOutline w14:w="9525" w14:cap="rnd" w14:cmpd="sng" w14:algn="ctr">
+            <w14:noFill/>
+            <w14:prstDash w14:val="solid"/>
+            <w14:bevel/>
+          </w14:textOutline>
+        </w:rPr>
+        <w:t>ig</w:t>
+      </w:r>
+      <w:r>
+        <w:rPr>
+          <w:rFonts w:ascii="Helvetica" w:hAnsi="Helvetica"/>
+          <w:sz w:val="16"/>
+          <w:szCs w:val="16"/>
+          <w14:textOutline w14:w="9525" w14:cap="rnd" w14:cmpd="sng" w14:algn="ctr">
+            <w14:noFill/>
+            <w14:prstDash w14:val="solid"/>
+            <w14:bevel/>
+          </w14:textOutline>
+        </w:rPr>
+        <w:t>ure</w:t>
+      </w:r>
+      <w:r>
+        <w:rPr>
+          <w:rFonts w:ascii="Helvetica" w:hAnsi="Helvetica"/>
+          <w:sz w:val="16"/>
+          <w:szCs w:val="16"/>
+          <w14:textOutline w14:w="9525" w14:cap="rnd" w14:cmpd="sng" w14:algn="ctr">
+            <w14:noFill/>
+            <w14:prstDash w14:val="solid"/>
+            <w14:bevel/>
+          </w14:textOutline>
+        </w:rPr>
+        <w:t xml:space="preserve"> 1</w:t>
+      </w:r>
+    </w:p>
+  </w:footnote>
+  <w:footnote w:id="2">
+    <w:p>
+      <w:pPr>
+        <w:pStyle w:val="FootnoteText"/>
+        <w:rPr>
+          <w:rFonts w:ascii="Helvetica" w:hAnsi="Helvetica"/>
+          <w:sz w:val="16"/>
+          <w:szCs w:val="16"/>
+        </w:rPr>
+      </w:pPr>
+      <w:r>
+        <w:rPr>
+          <w:rStyle w:val="FootnoteReference"/>
+          <w:rFonts w:ascii="Helvetica" w:hAnsi="Helvetica"/>
+          <w:sz w:val="16"/>
+          <w:szCs w:val="16"/>
+        </w:rPr>
+        <w:footnoteRef/>
+      </w:r>
+      <w:r>
+        <w:rPr>
+          <w:rFonts w:ascii="Helvetica" w:hAnsi="Helvetica"/>
+          <w:sz w:val="16"/>
+          <w:szCs w:val="16"/>
+        </w:rPr>
+        <w:t xml:space="preserve"> See figure 2 and 3</w:t>
       </w:r>
     </w:p>
   </w:footnote>
@@ -4611,6 +4720,80 @@
     <w:basedOn w:val="DefaultParagraphFont"/>
     <w:rsid w:val="000F6F53"/>
   </w:style>
+  <w:style w:type="paragraph" w:styleId="FootnoteText">
+    <w:name w:val="footnote text"/>
+    <w:basedOn w:val="Normal"/>
+    <w:link w:val="FootnoteTextChar"/>
+    <w:uiPriority w:val="99"/>
+    <w:semiHidden/>
+    <w:unhideWhenUsed/>
+    <w:rsid w:val="00156591"/>
+    <w:rPr>
+      <w:sz w:val="20"/>
+      <w:szCs w:val="20"/>
+    </w:rPr>
+  </w:style>
+  <w:style w:type="character" w:customStyle="1" w:styleId="FootnoteTextChar">
+    <w:name w:val="Footnote Text Char"/>
+    <w:basedOn w:val="DefaultParagraphFont"/>
+    <w:link w:val="FootnoteText"/>
+    <w:uiPriority w:val="99"/>
+    <w:semiHidden/>
+    <w:rsid w:val="00156591"/>
+    <w:rPr>
+      <w:rFonts w:ascii="Times New Roman" w:eastAsia="Times New Roman" w:hAnsi="Times New Roman" w:cs="Times New Roman"/>
+      <w:sz w:val="20"/>
+      <w:szCs w:val="20"/>
+    </w:rPr>
+  </w:style>
+  <w:style w:type="character" w:styleId="FootnoteReference">
+    <w:name w:val="footnote reference"/>
+    <w:basedOn w:val="DefaultParagraphFont"/>
+    <w:uiPriority w:val="99"/>
+    <w:semiHidden/>
+    <w:unhideWhenUsed/>
+    <w:rsid w:val="00156591"/>
+    <w:rPr>
+      <w:vertAlign w:val="superscript"/>
+    </w:rPr>
+  </w:style>
+  <w:style w:type="paragraph" w:styleId="EndnoteText">
+    <w:name w:val="endnote text"/>
+    <w:basedOn w:val="Normal"/>
+    <w:link w:val="EndnoteTextChar"/>
+    <w:uiPriority w:val="99"/>
+    <w:semiHidden/>
+    <w:unhideWhenUsed/>
+    <w:rsid w:val="00B75AB6"/>
+    <w:rPr>
+      <w:sz w:val="20"/>
+      <w:szCs w:val="20"/>
+    </w:rPr>
+  </w:style>
+  <w:style w:type="character" w:customStyle="1" w:styleId="EndnoteTextChar">
+    <w:name w:val="Endnote Text Char"/>
+    <w:basedOn w:val="DefaultParagraphFont"/>
+    <w:link w:val="EndnoteText"/>
+    <w:uiPriority w:val="99"/>
+    <w:semiHidden/>
+    <w:rsid w:val="00B75AB6"/>
+    <w:rPr>
+      <w:rFonts w:ascii="Times New Roman" w:eastAsia="Times New Roman" w:hAnsi="Times New Roman" w:cs="Times New Roman"/>
+      <w:sz w:val="20"/>
+      <w:szCs w:val="20"/>
+    </w:rPr>
+  </w:style>
+  <w:style w:type="character" w:styleId="EndnoteReference">
+    <w:name w:val="endnote reference"/>
+    <w:basedOn w:val="DefaultParagraphFont"/>
+    <w:uiPriority w:val="99"/>
+    <w:semiHidden/>
+    <w:unhideWhenUsed/>
+    <w:rsid w:val="00B75AB6"/>
+    <w:rPr>
+      <w:vertAlign w:val="superscript"/>
+    </w:rPr>
+  </w:style>
 </w:styles>
 </file>
 

</xml_diff>